<commit_message>
Update Cloud Base report (Collage).docx
</commit_message>
<xml_diff>
--- a/Documentation/Cloud Base report (Collage).docx
+++ b/Documentation/Cloud Base report (Collage).docx
@@ -2,515 +2,98 @@
 <file path=word/document.xml><?xml version="1.0" encoding="utf-8"?>
 <w:document xmlns:wpc="http://schemas.microsoft.com/office/word/2010/wordprocessingCanvas" xmlns:cx="http://schemas.microsoft.com/office/drawing/2014/chartex" xmlns:cx1="http://schemas.microsoft.com/office/drawing/2015/9/8/chartex" xmlns:cx2="http://schemas.microsoft.com/office/drawing/2015/10/21/chartex" xmlns:cx3="http://schemas.microsoft.com/office/drawing/2016/5/9/chartex" xmlns:cx4="http://schemas.microsoft.com/office/drawing/2016/5/10/chartex" xmlns:cx5="http://schemas.microsoft.com/office/drawing/2016/5/11/chartex" xmlns:cx6="http://schemas.microsoft.com/office/drawing/2016/5/12/chartex" xmlns:cx7="http://schemas.microsoft.com/office/drawing/2016/5/13/chartex" xmlns:cx8="http://schemas.microsoft.com/office/drawing/2016/5/14/chartex" xmlns:mc="http://schemas.openxmlformats.org/markup-compatibility/2006" xmlns:aink="http://schemas.microsoft.com/office/drawing/2016/ink" xmlns:am3d="http://schemas.microsoft.com/office/drawing/2017/model3d" xmlns:o="urn:schemas-microsoft-com:office:office" xmlns:oel="http://schemas.microsoft.com/office/2019/extlst" xmlns:r="http://schemas.openxmlformats.org/officeDocument/2006/relationships" xmlns:m="http://schemas.openxmlformats.org/officeDocument/2006/math" xmlns:v="urn:schemas-microsoft-com:vml" xmlns:wp14="http://schemas.microsoft.com/office/word/2010/wordprocessingDrawing" xmlns:wp="http://schemas.openxmlformats.org/drawingml/2006/wordprocessingDrawing" xmlns:w10="urn:schemas-microsoft-com:office:word" xmlns:w="http://schemas.openxmlformats.org/wordprocessingml/2006/main" xmlns:w14="http://schemas.microsoft.com/office/word/2010/wordml" xmlns:w15="http://schemas.microsoft.com/office/word/2012/wordml" xmlns:w16cex="http://schemas.microsoft.com/office/word/2018/wordml/cex" xmlns:w16cid="http://schemas.microsoft.com/office/word/2016/wordml/cid" xmlns:w16="http://schemas.microsoft.com/office/word/2018/wordml" xmlns:w16du="http://schemas.microsoft.com/office/word/2023/wordml/word16du" xmlns:w16sdtdh="http://schemas.microsoft.com/office/word/2020/wordml/sdtdatahash" xmlns:w16se="http://schemas.microsoft.com/office/word/2015/wordml/symex" xmlns:wpg="http://schemas.microsoft.com/office/word/2010/wordprocessingGroup" xmlns:wpi="http://schemas.microsoft.com/office/word/2010/wordprocessingInk" xmlns:wne="http://schemas.microsoft.com/office/word/2006/wordml" xmlns:wps="http://schemas.microsoft.com/office/word/2010/wordprocessingShape" mc:Ignorable="w14 w15 w16se w16cid w16 w16cex w16sdtdh w16du wp14">
   <w:body>
-    <w:p/>
-    <w:p>
-      <w:r>
+    <w:p>
+      <w:r>
+        <w:rPr>
+          <w:noProof/>
+        </w:rPr>
         <mc:AlternateContent>
           <mc:Choice Requires="wps">
             <w:drawing>
-              <wp:anchor distT="0" distB="0" distL="114300" distR="114300" simplePos="0" relativeHeight="251701248" behindDoc="0" locked="0" layoutInCell="1" allowOverlap="1" wp14:anchorId="3DE6C24C" wp14:editId="419EA16A">
+              <wp:anchor distT="0" distB="0" distL="114300" distR="114300" simplePos="0" relativeHeight="251708416" behindDoc="0" locked="0" layoutInCell="1" allowOverlap="1" wp14:anchorId="39474273" wp14:editId="60AE73A6">
                 <wp:simplePos x="0" y="0"/>
-                <wp:positionH relativeFrom="margin">
-                  <wp:align>center</wp:align>
+                <wp:positionH relativeFrom="page">
+                  <wp:align>right</wp:align>
                 </wp:positionH>
                 <wp:positionV relativeFrom="paragraph">
-                  <wp:posOffset>5009716</wp:posOffset>
+                  <wp:posOffset>-720090</wp:posOffset>
                 </wp:positionV>
-                <wp:extent cx="5609523" cy="652615"/>
-                <wp:effectExtent l="0" t="0" r="0" b="0"/>
+                <wp:extent cx="1759552" cy="702377"/>
+                <wp:effectExtent l="0" t="0" r="0" b="2540"/>
                 <wp:wrapNone/>
-                <wp:docPr id="27" name="TextBox 26">
-                  <a:extLst xmlns:a="http://schemas.openxmlformats.org/drawingml/2006/main">
-                    <a:ext uri="{FF2B5EF4-FFF2-40B4-BE49-F238E27FC236}">
-                      <a16:creationId xmlns:a16="http://schemas.microsoft.com/office/drawing/2014/main" id="{78401CCC-3C65-1A56-77A5-2ADC5A23D39E}"/>
-                    </a:ext>
-                  </a:extLst>
-                </wp:docPr>
+                <wp:docPr id="1287198028" name="Rectangle 8"/>
                 <wp:cNvGraphicFramePr/>
                 <a:graphic xmlns:a="http://schemas.openxmlformats.org/drawingml/2006/main">
                   <a:graphicData uri="http://schemas.microsoft.com/office/word/2010/wordprocessingShape">
                     <wps:wsp>
-                      <wps:cNvSpPr txBox="1"/>
+                      <wps:cNvSpPr/>
                       <wps:spPr>
                         <a:xfrm>
                           <a:off x="0" y="0"/>
-                          <a:ext cx="5609523" cy="652615"/>
+                          <a:ext cx="1759552" cy="702377"/>
                         </a:xfrm>
                         <a:prstGeom prst="rect">
                           <a:avLst/>
                         </a:prstGeom>
-                        <a:noFill/>
-                        <a:effectLst>
-                          <a:outerShdw blurRad="50800" dist="38100" dir="2700000" algn="tl" rotWithShape="0">
-                            <a:prstClr val="black">
-                              <a:alpha val="13000"/>
-                            </a:prstClr>
-                          </a:outerShdw>
-                        </a:effectLst>
+                        <a:solidFill>
+                          <a:schemeClr val="bg1"/>
+                        </a:solidFill>
+                        <a:ln>
+                          <a:noFill/>
+                        </a:ln>
                       </wps:spPr>
-                      <wps:txbx>
-                        <w:txbxContent>
-                          <w:p>
-                            <w:pPr>
-                              <w:spacing w:after="130" w:line="247" w:lineRule="auto"/>
-                              <w:ind w:left="14" w:hanging="14"/>
-                              <w:jc w:val="center"/>
-                              <w:rPr>
-                                <w:rFonts w:eastAsia="Times New Roman"/>
-                                <w:color w:val="000000"/>
-                                <w:kern w:val="24"/>
-                                <w:sz w:val="36"/>
-                                <w:szCs w:val="36"/>
-                                <w:u w:val="single"/>
-                                <w14:shadow w14:blurRad="38100" w14:dist="38100" w14:dir="2700000" w14:sx="100000" w14:sy="100000" w14:kx="0" w14:ky="0" w14:algn="tl">
-                                  <w14:srgbClr w14:val="000000">
-                                    <w14:alpha w14:val="57000"/>
-                                  </w14:srgbClr>
-                                </w14:shadow>
-                              </w:rPr>
-                            </w:pPr>
-                            <w:r>
-                              <w:rPr>
-                                <w:rFonts w:eastAsia="Times New Roman"/>
-                                <w:color w:val="000000"/>
-                                <w:kern w:val="24"/>
-                                <w:sz w:val="36"/>
-                                <w:szCs w:val="36"/>
-                                <w:u w:val="single"/>
-                                <w14:shadow w14:blurRad="38100" w14:dist="38100" w14:dir="2700000" w14:sx="100000" w14:sy="100000" w14:kx="0" w14:ky="0" w14:algn="tl">
-                                  <w14:srgbClr w14:val="000000">
-                                    <w14:alpha w14:val="57000"/>
-                                  </w14:srgbClr>
-                                </w14:shadow>
-                              </w:rPr>
-                              <w:t>Cloud Base:</w:t>
-                            </w:r>
-                          </w:p>
-                          <w:p>
-                            <w:pPr>
-                              <w:spacing w:after="130" w:line="247" w:lineRule="auto"/>
-                              <w:ind w:left="14" w:hanging="14"/>
-                              <w:jc w:val="center"/>
-                              <w:rPr>
-                                <w:rFonts w:eastAsia="Times New Roman"/>
-                                <w:color w:val="000000"/>
-                                <w:kern w:val="24"/>
-                                <w:sz w:val="36"/>
-                                <w:szCs w:val="36"/>
-                                <w14:shadow w14:blurRad="38100" w14:dist="38100" w14:dir="2700000" w14:sx="100000" w14:sy="100000" w14:kx="0" w14:ky="0" w14:algn="tl">
-                                  <w14:srgbClr w14:val="000000">
-                                    <w14:alpha w14:val="57000"/>
-                                  </w14:srgbClr>
-                                </w14:shadow>
-                                <w14:ligatures w14:val="none"/>
-                              </w:rPr>
-                            </w:pPr>
-                            <w:r>
-                              <w:rPr>
-                                <w:rFonts w:eastAsia="Times New Roman"/>
-                                <w:color w:val="000000"/>
-                                <w:kern w:val="24"/>
-                                <w:sz w:val="36"/>
-                                <w:szCs w:val="36"/>
-                                <w:u w:val="single"/>
-                                <w14:shadow w14:blurRad="38100" w14:dist="38100" w14:dir="2700000" w14:sx="100000" w14:sy="100000" w14:kx="0" w14:ky="0" w14:algn="tl">
-                                  <w14:srgbClr w14:val="000000">
-                                    <w14:alpha w14:val="57000"/>
-                                  </w14:srgbClr>
-                                </w14:shadow>
-                              </w:rPr>
-                              <w:t xml:space="preserve"> </w:t>
-                            </w:r>
-                            <w:r>
-                              <w:rPr>
-                                <w:rFonts w:hAnsi="Calibri"/>
-                                <w:color w:val="000000" w:themeColor="text1"/>
-                                <w:kern w:val="24"/>
-                                <w:sz w:val="36"/>
-                                <w:szCs w:val="36"/>
-                                <w:u w:val="single"/>
-                                <w14:shadow w14:blurRad="38100" w14:dist="38100" w14:dir="2700000" w14:sx="100000" w14:sy="100000" w14:kx="0" w14:ky="0" w14:algn="tl">
-                                  <w14:srgbClr w14:val="000000">
-                                    <w14:alpha w14:val="57000"/>
-                                  </w14:srgbClr>
-                                </w14:shadow>
-                              </w:rPr>
-                              <w:t>A Node.js-based Web Application for Movie Management</w:t>
-                            </w:r>
-                          </w:p>
-                        </w:txbxContent>
-                      </wps:txbx>
-                      <wps:bodyPr wrap="square" rtlCol="0">
-                        <a:spAutoFit/>
+                      <wps:style>
+                        <a:lnRef idx="2">
+                          <a:schemeClr val="accent1">
+                            <a:shade val="15000"/>
+                          </a:schemeClr>
+                        </a:lnRef>
+                        <a:fillRef idx="1">
+                          <a:schemeClr val="accent1"/>
+                        </a:fillRef>
+                        <a:effectRef idx="0">
+                          <a:schemeClr val="accent1"/>
+                        </a:effectRef>
+                        <a:fontRef idx="minor">
+                          <a:schemeClr val="lt1"/>
+                        </a:fontRef>
+                      </wps:style>
+                      <wps:bodyPr rot="0" spcFirstLastPara="0" vertOverflow="overflow" horzOverflow="overflow" vert="horz" wrap="square" lIns="91440" tIns="45720" rIns="91440" bIns="45720" numCol="1" spcCol="0" rtlCol="0" fromWordArt="0" anchor="ctr" anchorCtr="0" forceAA="0" compatLnSpc="1">
+                        <a:prstTxWarp prst="textNoShape">
+                          <a:avLst/>
+                        </a:prstTxWarp>
+                        <a:noAutofit/>
                       </wps:bodyPr>
                     </wps:wsp>
                   </a:graphicData>
                 </a:graphic>
-                <wp14:sizeRelH relativeFrom="margin">
-                  <wp14:pctWidth>0</wp14:pctWidth>
-                </wp14:sizeRelH>
+                <wp14:sizeRelV relativeFrom="margin">
+                  <wp14:pctHeight>0</wp14:pctHeight>
+                </wp14:sizeRelV>
               </wp:anchor>
             </w:drawing>
           </mc:Choice>
           <mc:Fallback>
             <w:pict>
-              <v:shapetype w14:anchorId="3DE6C24C" id="_x0000_t202" coordsize="21600,21600" o:spt="202" path="m,l,21600r21600,l21600,xe">
-                <v:stroke joinstyle="miter"/>
-                <v:path gradientshapeok="t" o:connecttype="rect"/>
-              </v:shapetype>
-              <v:shape id="TextBox 26" o:spid="_x0000_s1026" type="#_x0000_t202" style="position:absolute;margin-left:0;margin-top:394.45pt;width:441.7pt;height:51.4pt;z-index:251701248;visibility:visible;mso-wrap-style:square;mso-width-percent:0;mso-wrap-distance-left:9pt;mso-wrap-distance-top:0;mso-wrap-distance-right:9pt;mso-wrap-distance-bottom:0;mso-position-horizontal:center;mso-position-horizontal-relative:margin;mso-position-vertical:absolute;mso-position-vertical-relative:text;mso-width-percent:0;mso-width-relative:margin;v-text-anchor:top" o:gfxdata="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" filled="f" stroked="f">
-                <v:shadow on="t" color="black" opacity="8519f" origin="-.5,-.5" offset=".74836mm,.74836mm"/>
-                <v:textbox style="mso-fit-shape-to-text:t">
-                  <w:txbxContent>
-                    <w:p>
-                      <w:pPr>
-                        <w:spacing w:after="130" w:line="247" w:lineRule="auto"/>
-                        <w:ind w:left="14" w:hanging="14"/>
-                        <w:jc w:val="center"/>
-                        <w:rPr>
-                          <w:rFonts w:eastAsia="Times New Roman"/>
-                          <w:color w:val="000000"/>
-                          <w:kern w:val="24"/>
-                          <w:sz w:val="36"/>
-                          <w:szCs w:val="36"/>
-                          <w:u w:val="single"/>
-                          <w14:shadow w14:blurRad="38100" w14:dist="38100" w14:dir="2700000" w14:sx="100000" w14:sy="100000" w14:kx="0" w14:ky="0" w14:algn="tl">
-                            <w14:srgbClr w14:val="000000">
-                              <w14:alpha w14:val="57000"/>
-                            </w14:srgbClr>
-                          </w14:shadow>
-                        </w:rPr>
-                      </w:pPr>
-                      <w:r>
-                        <w:rPr>
-                          <w:rFonts w:eastAsia="Times New Roman"/>
-                          <w:color w:val="000000"/>
-                          <w:kern w:val="24"/>
-                          <w:sz w:val="36"/>
-                          <w:szCs w:val="36"/>
-                          <w:u w:val="single"/>
-                          <w14:shadow w14:blurRad="38100" w14:dist="38100" w14:dir="2700000" w14:sx="100000" w14:sy="100000" w14:kx="0" w14:ky="0" w14:algn="tl">
-                            <w14:srgbClr w14:val="000000">
-                              <w14:alpha w14:val="57000"/>
-                            </w14:srgbClr>
-                          </w14:shadow>
-                        </w:rPr>
-                        <w:t>Cloud Base:</w:t>
-                      </w:r>
-                    </w:p>
-                    <w:p>
-                      <w:pPr>
-                        <w:spacing w:after="130" w:line="247" w:lineRule="auto"/>
-                        <w:ind w:left="14" w:hanging="14"/>
-                        <w:jc w:val="center"/>
-                        <w:rPr>
-                          <w:rFonts w:eastAsia="Times New Roman"/>
-                          <w:color w:val="000000"/>
-                          <w:kern w:val="24"/>
-                          <w:sz w:val="36"/>
-                          <w:szCs w:val="36"/>
-                          <w14:shadow w14:blurRad="38100" w14:dist="38100" w14:dir="2700000" w14:sx="100000" w14:sy="100000" w14:kx="0" w14:ky="0" w14:algn="tl">
-                            <w14:srgbClr w14:val="000000">
-                              <w14:alpha w14:val="57000"/>
-                            </w14:srgbClr>
-                          </w14:shadow>
-                          <w14:ligatures w14:val="none"/>
-                        </w:rPr>
-                      </w:pPr>
-                      <w:r>
-                        <w:rPr>
-                          <w:rFonts w:eastAsia="Times New Roman"/>
-                          <w:color w:val="000000"/>
-                          <w:kern w:val="24"/>
-                          <w:sz w:val="36"/>
-                          <w:szCs w:val="36"/>
-                          <w:u w:val="single"/>
-                          <w14:shadow w14:blurRad="38100" w14:dist="38100" w14:dir="2700000" w14:sx="100000" w14:sy="100000" w14:kx="0" w14:ky="0" w14:algn="tl">
-                            <w14:srgbClr w14:val="000000">
-                              <w14:alpha w14:val="57000"/>
-                            </w14:srgbClr>
-                          </w14:shadow>
-                        </w:rPr>
-                        <w:t xml:space="preserve"> </w:t>
-                      </w:r>
-                      <w:r>
-                        <w:rPr>
-                          <w:rFonts w:hAnsi="Calibri"/>
-                          <w:color w:val="000000" w:themeColor="text1"/>
-                          <w:kern w:val="24"/>
-                          <w:sz w:val="36"/>
-                          <w:szCs w:val="36"/>
-                          <w:u w:val="single"/>
-                          <w14:shadow w14:blurRad="38100" w14:dist="38100" w14:dir="2700000" w14:sx="100000" w14:sy="100000" w14:kx="0" w14:ky="0" w14:algn="tl">
-                            <w14:srgbClr w14:val="000000">
-                              <w14:alpha w14:val="57000"/>
-                            </w14:srgbClr>
-                          </w14:shadow>
-                        </w:rPr>
-                        <w:t>A Node.js-based Web Application for Movie Management</w:t>
-                      </w:r>
-                    </w:p>
-                  </w:txbxContent>
-                </v:textbox>
-                <w10:wrap anchorx="margin"/>
-              </v:shape>
+              <v:rect w14:anchorId="25F8D414" id="Rectangle 8" o:spid="_x0000_s1026" style="position:absolute;margin-left:87.35pt;margin-top:-56.7pt;width:138.55pt;height:55.3pt;z-index:251708416;visibility:visible;mso-wrap-style:square;mso-height-percent:0;mso-wrap-distance-left:9pt;mso-wrap-distance-top:0;mso-wrap-distance-right:9pt;mso-wrap-distance-bottom:0;mso-position-horizontal:right;mso-position-horizontal-relative:page;mso-position-vertical:absolute;mso-position-vertical-relative:text;mso-height-percent:0;mso-height-relative:margin;v-text-anchor:middle" o:gfxdata="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" fillcolor="white [3212]" stroked="f" strokeweight="1pt">
+                <w10:wrap anchorx="page"/>
+              </v:rect>
             </w:pict>
           </mc:Fallback>
         </mc:AlternateContent>
       </w:r>
       <w:r>
-        <mc:AlternateContent>
-          <mc:Choice Requires="wps">
-            <w:drawing>
-              <wp:anchor distT="0" distB="0" distL="114300" distR="114300" simplePos="0" relativeHeight="251697152" behindDoc="0" locked="0" layoutInCell="1" allowOverlap="1" wp14:anchorId="02BB87B0" wp14:editId="63E00ADA">
-                <wp:simplePos x="0" y="0"/>
-                <wp:positionH relativeFrom="margin">
-                  <wp:posOffset>254635</wp:posOffset>
-                </wp:positionH>
-                <wp:positionV relativeFrom="paragraph">
-                  <wp:posOffset>2425954</wp:posOffset>
-                </wp:positionV>
-                <wp:extent cx="5789930" cy="584200"/>
-                <wp:effectExtent l="0" t="0" r="0" b="0"/>
-                <wp:wrapNone/>
-                <wp:docPr id="25" name="TextBox 24">
-                  <a:extLst xmlns:a="http://schemas.openxmlformats.org/drawingml/2006/main">
-                    <a:ext uri="{FF2B5EF4-FFF2-40B4-BE49-F238E27FC236}">
-                      <a16:creationId xmlns:a16="http://schemas.microsoft.com/office/drawing/2014/main" id="{3986BC35-F243-139B-D2FC-6086FEAE4359}"/>
-                    </a:ext>
-                  </a:extLst>
-                </wp:docPr>
-                <wp:cNvGraphicFramePr/>
-                <a:graphic xmlns:a="http://schemas.openxmlformats.org/drawingml/2006/main">
-                  <a:graphicData uri="http://schemas.microsoft.com/office/word/2010/wordprocessingShape">
-                    <wps:wsp>
-                      <wps:cNvSpPr txBox="1"/>
-                      <wps:spPr>
-                        <a:xfrm>
-                          <a:off x="0" y="0"/>
-                          <a:ext cx="5789930" cy="584200"/>
-                        </a:xfrm>
-                        <a:prstGeom prst="rect">
-                          <a:avLst/>
-                        </a:prstGeom>
-                        <a:noFill/>
-                      </wps:spPr>
-                      <wps:txbx>
-                        <w:txbxContent>
-                          <w:p>
-                            <w:pPr>
-                              <w:jc w:val="center"/>
-                              <w:rPr>
-                                <w:rFonts w:ascii="Cambria Math" w:eastAsia="Times New Roman" w:hAnsi="Cambria Math"/>
-                                <w:b/>
-                                <w:bCs/>
-                                <w:color w:val="000000"/>
-                                <w:kern w:val="24"/>
-                                <w:sz w:val="52"/>
-                                <w:szCs w:val="52"/>
-                                <w14:ligatures w14:val="none"/>
-                              </w:rPr>
-                            </w:pPr>
-                            <w:r>
-                              <w:rPr>
-                                <w:rFonts w:ascii="Cambria Math" w:eastAsia="Times New Roman" w:hAnsi="Cambria Math"/>
-                                <w:b/>
-                                <w:bCs/>
-                                <w:color w:val="000000"/>
-                                <w:kern w:val="24"/>
-                                <w:sz w:val="52"/>
-                                <w:szCs w:val="52"/>
-                              </w:rPr>
-                              <w:t>BHAGWAN MAHAVIR UNIVERSITY</w:t>
-                            </w:r>
-                          </w:p>
-                        </w:txbxContent>
-                      </wps:txbx>
-                      <wps:bodyPr wrap="square" rtlCol="0">
-                        <a:spAutoFit/>
-                      </wps:bodyPr>
-                    </wps:wsp>
-                  </a:graphicData>
-                </a:graphic>
-                <wp14:sizeRelH relativeFrom="margin">
-                  <wp14:pctWidth>0</wp14:pctWidth>
-                </wp14:sizeRelH>
-              </wp:anchor>
-            </w:drawing>
-          </mc:Choice>
-          <mc:Fallback>
-            <w:pict>
-              <v:shape w14:anchorId="02BB87B0" id="TextBox 24" o:spid="_x0000_s1027" type="#_x0000_t202" style="position:absolute;margin-left:20.05pt;margin-top:191pt;width:455.9pt;height:46pt;z-index:251697152;visibility:visible;mso-wrap-style:square;mso-width-percent:0;mso-wrap-distance-left:9pt;mso-wrap-distance-top:0;mso-wrap-distance-right:9pt;mso-wrap-distance-bottom:0;mso-position-horizontal:absolute;mso-position-horizontal-relative:margin;mso-position-vertical:absolute;mso-position-vertical-relative:text;mso-width-percent:0;mso-width-relative:margin;v-text-anchor:top" o:gfxdata="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" filled="f" stroked="f">
-                <v:textbox style="mso-fit-shape-to-text:t">
-                  <w:txbxContent>
-                    <w:p>
-                      <w:pPr>
-                        <w:jc w:val="center"/>
-                        <w:rPr>
-                          <w:rFonts w:ascii="Cambria Math" w:eastAsia="Times New Roman" w:hAnsi="Cambria Math"/>
-                          <w:b/>
-                          <w:bCs/>
-                          <w:color w:val="000000"/>
-                          <w:kern w:val="24"/>
-                          <w:sz w:val="52"/>
-                          <w:szCs w:val="52"/>
-                          <w14:ligatures w14:val="none"/>
-                        </w:rPr>
-                      </w:pPr>
-                      <w:r>
-                        <w:rPr>
-                          <w:rFonts w:ascii="Cambria Math" w:eastAsia="Times New Roman" w:hAnsi="Cambria Math"/>
-                          <w:b/>
-                          <w:bCs/>
-                          <w:color w:val="000000"/>
-                          <w:kern w:val="24"/>
-                          <w:sz w:val="52"/>
-                          <w:szCs w:val="52"/>
-                        </w:rPr>
-                        <w:t>BHAGWAN MAHAVIR UNIVERSITY</w:t>
-                      </w:r>
-                    </w:p>
-                  </w:txbxContent>
-                </v:textbox>
-                <w10:wrap anchorx="margin"/>
-              </v:shape>
-            </w:pict>
-          </mc:Fallback>
-        </mc:AlternateContent>
-      </w:r>
-      <w:r>
-        <mc:AlternateContent>
-          <mc:Choice Requires="wps">
-            <w:drawing>
-              <wp:anchor distT="0" distB="0" distL="114300" distR="114300" simplePos="0" relativeHeight="251699200" behindDoc="0" locked="0" layoutInCell="1" allowOverlap="1" wp14:anchorId="02634DC8" wp14:editId="3B137293">
-                <wp:simplePos x="0" y="0"/>
-                <wp:positionH relativeFrom="margin">
-                  <wp:align>center</wp:align>
-                </wp:positionH>
-                <wp:positionV relativeFrom="paragraph">
-                  <wp:posOffset>3541361</wp:posOffset>
-                </wp:positionV>
-                <wp:extent cx="5772150" cy="663002"/>
-                <wp:effectExtent l="0" t="0" r="0" b="0"/>
-                <wp:wrapNone/>
-                <wp:docPr id="26" name="TextBox 25">
-                  <a:extLst xmlns:a="http://schemas.openxmlformats.org/drawingml/2006/main">
-                    <a:ext uri="{FF2B5EF4-FFF2-40B4-BE49-F238E27FC236}">
-                      <a16:creationId xmlns:a16="http://schemas.microsoft.com/office/drawing/2014/main" id="{61BBAB6A-0056-4EF6-08F5-D9D67D5BFC38}"/>
-                    </a:ext>
-                  </a:extLst>
-                </wp:docPr>
-                <wp:cNvGraphicFramePr/>
-                <a:graphic xmlns:a="http://schemas.openxmlformats.org/drawingml/2006/main">
-                  <a:graphicData uri="http://schemas.microsoft.com/office/word/2010/wordprocessingShape">
-                    <wps:wsp>
-                      <wps:cNvSpPr txBox="1"/>
-                      <wps:spPr>
-                        <a:xfrm>
-                          <a:off x="0" y="0"/>
-                          <a:ext cx="5772150" cy="663002"/>
-                        </a:xfrm>
-                        <a:prstGeom prst="rect">
-                          <a:avLst/>
-                        </a:prstGeom>
-                        <a:noFill/>
-                      </wps:spPr>
-                      <wps:txbx>
-                        <w:txbxContent>
-                          <w:p>
-                            <w:pPr>
-                              <w:spacing w:after="130" w:line="247" w:lineRule="auto"/>
-                              <w:ind w:left="14" w:hanging="14"/>
-                              <w:jc w:val="center"/>
-                              <w:rPr>
-                                <w:rFonts w:ascii="Lucida Sans Unicode" w:eastAsia="Times New Roman" w:hAnsi="Lucida Sans Unicode" w:cs="Lucida Sans Unicode"/>
-                                <w:b/>
-                                <w:bCs/>
-                                <w:color w:val="000000"/>
-                                <w:kern w:val="24"/>
-                                <w:sz w:val="36"/>
-                                <w:szCs w:val="36"/>
-                                <w14:ligatures w14:val="none"/>
-                              </w:rPr>
-                            </w:pPr>
-                            <w:r>
-                              <w:rPr>
-                                <w:rFonts w:ascii="Lucida Sans Unicode" w:eastAsia="Times New Roman" w:hAnsi="Lucida Sans Unicode" w:cs="Lucida Sans Unicode"/>
-                                <w:b/>
-                                <w:bCs/>
-                                <w:color w:val="000000"/>
-                                <w:kern w:val="24"/>
-                                <w:sz w:val="36"/>
-                                <w:szCs w:val="36"/>
-                              </w:rPr>
-                              <w:t>Bhagwan Mahavir College of Engineering &amp; Technology</w:t>
-                            </w:r>
-                          </w:p>
-                        </w:txbxContent>
-                      </wps:txbx>
-                      <wps:bodyPr wrap="square" rtlCol="0">
-                        <a:spAutoFit/>
-                      </wps:bodyPr>
-                    </wps:wsp>
-                  </a:graphicData>
-                </a:graphic>
-              </wp:anchor>
-            </w:drawing>
-          </mc:Choice>
-          <mc:Fallback>
-            <w:pict>
-              <v:shape w14:anchorId="02634DC8" id="TextBox 25" o:spid="_x0000_s1028" type="#_x0000_t202" style="position:absolute;margin-left:0;margin-top:278.85pt;width:454.5pt;height:52.2pt;z-index:251699200;visibility:visible;mso-wrap-style:square;mso-wrap-distance-left:9pt;mso-wrap-distance-top:0;mso-wrap-distance-right:9pt;mso-wrap-distance-bottom:0;mso-position-horizontal:center;mso-position-horizontal-relative:margin;mso-position-vertical:absolute;mso-position-vertical-relative:text;v-text-anchor:top" o:gfxdata="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" filled="f" stroked="f">
-                <v:textbox style="mso-fit-shape-to-text:t">
-                  <w:txbxContent>
-                    <w:p>
-                      <w:pPr>
-                        <w:spacing w:after="130" w:line="247" w:lineRule="auto"/>
-                        <w:ind w:left="14" w:hanging="14"/>
-                        <w:jc w:val="center"/>
-                        <w:rPr>
-                          <w:rFonts w:ascii="Lucida Sans Unicode" w:eastAsia="Times New Roman" w:hAnsi="Lucida Sans Unicode" w:cs="Lucida Sans Unicode"/>
-                          <w:b/>
-                          <w:bCs/>
-                          <w:color w:val="000000"/>
-                          <w:kern w:val="24"/>
-                          <w:sz w:val="36"/>
-                          <w:szCs w:val="36"/>
-                          <w14:ligatures w14:val="none"/>
-                        </w:rPr>
-                      </w:pPr>
-                      <w:r>
-                        <w:rPr>
-                          <w:rFonts w:ascii="Lucida Sans Unicode" w:eastAsia="Times New Roman" w:hAnsi="Lucida Sans Unicode" w:cs="Lucida Sans Unicode"/>
-                          <w:b/>
-                          <w:bCs/>
-                          <w:color w:val="000000"/>
-                          <w:kern w:val="24"/>
-                          <w:sz w:val="36"/>
-                          <w:szCs w:val="36"/>
-                        </w:rPr>
-                        <w:t>Bhagwan Mahavir College of Engineering &amp; Technology</w:t>
-                      </w:r>
-                    </w:p>
-                  </w:txbxContent>
-                </v:textbox>
-                <w10:wrap anchorx="margin"/>
-              </v:shape>
-            </w:pict>
-          </mc:Fallback>
-        </mc:AlternateContent>
-      </w:r>
-      <w:r>
         <w:rPr>
           <w:noProof/>
         </w:rPr>
         <w:drawing>
-          <wp:anchor distT="0" distB="0" distL="114300" distR="114300" simplePos="0" relativeHeight="251693056" behindDoc="1" locked="0" layoutInCell="1" allowOverlap="1" wp14:anchorId="5D3D42D1" wp14:editId="7C54222F">
+          <wp:anchor distT="0" distB="0" distL="114300" distR="114300" simplePos="0" relativeHeight="251693056" behindDoc="1" locked="0" layoutInCell="1" allowOverlap="1" wp14:anchorId="5D3D42D1" wp14:editId="2B93483D">
             <wp:simplePos x="0" y="0"/>
             <wp:positionH relativeFrom="margin">
-              <wp:posOffset>238554</wp:posOffset>
+              <wp:posOffset>238125</wp:posOffset>
             </wp:positionH>
             <wp:positionV relativeFrom="paragraph">
-              <wp:posOffset>6985</wp:posOffset>
+              <wp:posOffset>150495</wp:posOffset>
             </wp:positionV>
             <wp:extent cx="1428115" cy="1828165"/>
             <wp:effectExtent l="0" t="0" r="0" b="635"/>
@@ -574,13 +157,13 @@
           <w:noProof/>
         </w:rPr>
         <w:drawing>
-          <wp:anchor distT="0" distB="0" distL="114300" distR="114300" simplePos="0" relativeHeight="251695104" behindDoc="1" locked="0" layoutInCell="1" allowOverlap="1" wp14:anchorId="46E43AD7" wp14:editId="511F0453">
+          <wp:anchor distT="0" distB="0" distL="114300" distR="114300" simplePos="0" relativeHeight="251695104" behindDoc="1" locked="0" layoutInCell="1" allowOverlap="1" wp14:anchorId="46E43AD7" wp14:editId="67462BC1">
             <wp:simplePos x="0" y="0"/>
             <wp:positionH relativeFrom="margin">
-              <wp:posOffset>4742111</wp:posOffset>
+              <wp:posOffset>4741545</wp:posOffset>
             </wp:positionH>
             <wp:positionV relativeFrom="paragraph">
-              <wp:posOffset>6985</wp:posOffset>
+              <wp:posOffset>151030</wp:posOffset>
             </wp:positionV>
             <wp:extent cx="1518285" cy="1732915"/>
             <wp:effectExtent l="0" t="0" r="5715" b="635"/>
@@ -631,6 +214,8 @@
           </wp:anchor>
         </w:drawing>
       </w:r>
+    </w:p>
+    <w:p>
       <w:r>
         <w:rPr>
           <w:noProof/>
@@ -638,27 +223,27 @@
         <mc:AlternateContent>
           <mc:Choice Requires="wps">
             <w:drawing>
-              <wp:anchor distT="0" distB="0" distL="114300" distR="114300" simplePos="0" relativeHeight="251673600" behindDoc="0" locked="0" layoutInCell="1" allowOverlap="1" wp14:anchorId="325AC837" wp14:editId="444CA38F">
+              <wp:anchor distT="0" distB="0" distL="114300" distR="114300" simplePos="0" relativeHeight="251725824" behindDoc="0" locked="0" layoutInCell="1" allowOverlap="1" wp14:anchorId="20803523" wp14:editId="2D5EBDAE">
                 <wp:simplePos x="0" y="0"/>
                 <wp:positionH relativeFrom="margin">
-                  <wp:posOffset>2950845</wp:posOffset>
+                  <wp:align>left</wp:align>
                 </wp:positionH>
                 <wp:positionV relativeFrom="paragraph">
-                  <wp:posOffset>9213993</wp:posOffset>
+                  <wp:posOffset>5983897</wp:posOffset>
                 </wp:positionV>
-                <wp:extent cx="3509645" cy="501445"/>
-                <wp:effectExtent l="0" t="0" r="0" b="0"/>
+                <wp:extent cx="4888958" cy="2096866"/>
+                <wp:effectExtent l="95250" t="457200" r="83185" b="455930"/>
                 <wp:wrapNone/>
-                <wp:docPr id="2139093912" name="Text Box 8"/>
+                <wp:docPr id="784586498" name="Text Box 8"/>
                 <wp:cNvGraphicFramePr/>
                 <a:graphic xmlns:a="http://schemas.openxmlformats.org/drawingml/2006/main">
                   <a:graphicData uri="http://schemas.microsoft.com/office/word/2010/wordprocessingShape">
                     <wps:wsp>
                       <wps:cNvSpPr txBox="1"/>
                       <wps:spPr>
-                        <a:xfrm>
+                        <a:xfrm rot="20894141">
                           <a:off x="0" y="0"/>
-                          <a:ext cx="3509645" cy="501445"/>
+                          <a:ext cx="4888958" cy="2096866"/>
                         </a:xfrm>
                         <a:prstGeom prst="rect">
                           <a:avLst/>
@@ -672,82 +257,218 @@
                         <w:txbxContent>
                           <w:p>
                             <w:pPr>
-                              <w:jc w:val="right"/>
+                              <w:pStyle w:val="ListParagraph"/>
+                              <w:numPr>
+                                <w:ilvl w:val="0"/>
+                                <w:numId w:val="30"/>
+                              </w:numPr>
+                              <w:spacing w:line="240" w:lineRule="auto"/>
+                              <w:jc w:val="center"/>
                               <w:rPr>
-                                <w:rFonts w:ascii="Dubai Light" w:hAnsi="Dubai Light" w:cs="Dubai Light"/>
+                                <w:rFonts w:ascii="Ink Free" w:hAnsi="Ink Free" w:cstheme="majorHAnsi"/>
                                 <w:b/>
                                 <w:bCs/>
-                                <w:color w:val="EDEDED" w:themeColor="accent3" w:themeTint="33"/>
-                                <w:sz w:val="36"/>
-                                <w:szCs w:val="36"/>
+                                <w:color w:val="404040" w:themeColor="text1" w:themeTint="BF"/>
+                                <w:sz w:val="32"/>
+                                <w:szCs w:val="32"/>
+                                <w14:shadow w14:blurRad="152400" w14:dist="38100" w14:dir="2700000" w14:sx="100000" w14:sy="100000" w14:kx="0" w14:ky="0" w14:algn="tl">
+                                  <w14:srgbClr w14:val="000000">
+                                    <w14:alpha w14:val="71000"/>
+                                  </w14:srgbClr>
+                                </w14:shadow>
                               </w:rPr>
                             </w:pPr>
                             <w:r>
                               <w:rPr>
-                                <w:rFonts w:ascii="Dubai Light" w:hAnsi="Dubai Light" w:cs="Dubai Light"/>
+                                <w:rFonts w:ascii="Ink Free" w:hAnsi="Ink Free" w:cstheme="majorHAnsi"/>
                                 <w:b/>
                                 <w:bCs/>
-                                <w:color w:val="EDEDED" w:themeColor="accent3" w:themeTint="33"/>
-                                <w:sz w:val="36"/>
-                                <w:szCs w:val="36"/>
+                                <w:color w:val="404040" w:themeColor="text1" w:themeTint="BF"/>
+                                <w:sz w:val="32"/>
+                                <w:szCs w:val="32"/>
+                                <w14:shadow w14:blurRad="152400" w14:dist="38100" w14:dir="2700000" w14:sx="100000" w14:sy="100000" w14:kx="0" w14:ky="0" w14:algn="tl">
+                                  <w14:srgbClr w14:val="000000">
+                                    <w14:alpha w14:val="71000"/>
+                                  </w14:srgbClr>
+                                </w14:shadow>
                               </w:rPr>
-                              <w:t xml:space="preserve">En </w:t>
-                            </w:r>
-                            <w:r>
-                              <w:rPr>
-                                <w:rFonts w:ascii="Dubai Light" w:hAnsi="Dubai Light" w:cs="Dubai Light"/>
-                                <w:b/>
-                                <w:bCs/>
-                                <w:color w:val="EDEDED" w:themeColor="accent3" w:themeTint="33"/>
-                                <w:sz w:val="36"/>
-                                <w:szCs w:val="36"/>
-                              </w:rPr>
-                              <w:t>no</w:t>
-                            </w:r>
-                            <w:r>
-                              <w:rPr>
-                                <w:rFonts w:ascii="Dubai Light" w:hAnsi="Dubai Light" w:cs="Dubai Light"/>
-                                <w:b/>
-                                <w:bCs/>
-                                <w:color w:val="EDEDED" w:themeColor="accent3" w:themeTint="33"/>
-                                <w:sz w:val="36"/>
-                                <w:szCs w:val="36"/>
-                              </w:rPr>
-                              <w:t>:</w:t>
-                            </w:r>
-                            <w:r>
-                              <w:rPr>
-                                <w:rFonts w:ascii="Dubai Light" w:hAnsi="Dubai Light" w:cs="Dubai Light"/>
-                                <w:b/>
-                                <w:bCs/>
-                                <w:color w:val="EDEDED" w:themeColor="accent3" w:themeTint="33"/>
-                                <w:sz w:val="36"/>
-                                <w:szCs w:val="36"/>
-                              </w:rPr>
-                              <w:t xml:space="preserve">  </w:t>
-                            </w:r>
-                            <w:r>
-                              <w:rPr>
-                                <w:rFonts w:ascii="Dubai Light" w:hAnsi="Dubai Light" w:cs="Dubai Light"/>
-                                <w:b/>
-                                <w:bCs/>
-                                <w:color w:val="EDEDED" w:themeColor="accent3" w:themeTint="33"/>
-                                <w:sz w:val="36"/>
-                                <w:szCs w:val="36"/>
-                              </w:rPr>
-                              <w:t>2128020601101</w:t>
+                              <w:t>Vaibhav Senta: En no:  2128020601101</w:t>
                             </w:r>
                           </w:p>
                           <w:p>
                             <w:pPr>
+                              <w:pStyle w:val="ListParagraph"/>
+                              <w:numPr>
+                                <w:ilvl w:val="0"/>
+                                <w:numId w:val="30"/>
+                              </w:numPr>
+                              <w:spacing w:line="240" w:lineRule="auto"/>
+                              <w:jc w:val="center"/>
+                              <w:rPr>
+                                <w:rFonts w:ascii="Ink Free" w:hAnsi="Ink Free" w:cstheme="majorHAnsi"/>
+                                <w:b/>
+                                <w:bCs/>
+                                <w:color w:val="404040" w:themeColor="text1" w:themeTint="BF"/>
+                                <w:sz w:val="32"/>
+                                <w:szCs w:val="32"/>
+                                <w14:shadow w14:blurRad="152400" w14:dist="38100" w14:dir="2700000" w14:sx="100000" w14:sy="100000" w14:kx="0" w14:ky="0" w14:algn="tl">
+                                  <w14:srgbClr w14:val="000000">
+                                    <w14:alpha w14:val="71000"/>
+                                  </w14:srgbClr>
+                                </w14:shadow>
+                              </w:rPr>
+                            </w:pPr>
+                            <w:r>
+                              <w:rPr>
+                                <w:rFonts w:ascii="Ink Free" w:hAnsi="Ink Free" w:cstheme="majorHAnsi"/>
+                                <w:b/>
+                                <w:bCs/>
+                                <w:color w:val="404040" w:themeColor="text1" w:themeTint="BF"/>
+                                <w:sz w:val="32"/>
+                                <w:szCs w:val="32"/>
+                                <w14:shadow w14:blurRad="152400" w14:dist="38100" w14:dir="2700000" w14:sx="100000" w14:sy="100000" w14:kx="0" w14:ky="0" w14:algn="tl">
+                                  <w14:srgbClr w14:val="000000">
+                                    <w14:alpha w14:val="71000"/>
+                                  </w14:srgbClr>
+                                </w14:shadow>
+                              </w:rPr>
+                              <w:t>Sejal Gulhane: En no:  2128020601101</w:t>
+                            </w:r>
+                          </w:p>
+                          <w:p>
+                            <w:pPr>
+                              <w:pStyle w:val="ListParagraph"/>
+                              <w:numPr>
+                                <w:ilvl w:val="0"/>
+                                <w:numId w:val="30"/>
+                              </w:numPr>
+                              <w:spacing w:line="240" w:lineRule="auto"/>
+                              <w:jc w:val="center"/>
+                              <w:rPr>
+                                <w:rFonts w:ascii="Ink Free" w:hAnsi="Ink Free" w:cstheme="majorHAnsi"/>
+                                <w:b/>
+                                <w:bCs/>
+                                <w:color w:val="404040" w:themeColor="text1" w:themeTint="BF"/>
+                                <w:sz w:val="32"/>
+                                <w:szCs w:val="32"/>
+                                <w14:shadow w14:blurRad="152400" w14:dist="38100" w14:dir="2700000" w14:sx="100000" w14:sy="100000" w14:kx="0" w14:ky="0" w14:algn="tl">
+                                  <w14:srgbClr w14:val="000000">
+                                    <w14:alpha w14:val="71000"/>
+                                  </w14:srgbClr>
+                                </w14:shadow>
+                              </w:rPr>
+                            </w:pPr>
+                            <w:r>
+                              <w:rPr>
+                                <w:rFonts w:ascii="Ink Free" w:hAnsi="Ink Free" w:cstheme="majorHAnsi"/>
+                                <w:b/>
+                                <w:bCs/>
+                                <w:color w:val="404040" w:themeColor="text1" w:themeTint="BF"/>
+                                <w:sz w:val="32"/>
+                                <w:szCs w:val="32"/>
+                                <w14:shadow w14:blurRad="152400" w14:dist="38100" w14:dir="2700000" w14:sx="100000" w14:sy="100000" w14:kx="0" w14:ky="0" w14:algn="tl">
+                                  <w14:srgbClr w14:val="000000">
+                                    <w14:alpha w14:val="71000"/>
+                                  </w14:srgbClr>
+                                </w14:shadow>
+                              </w:rPr>
+                              <w:t>Vaibhav Senta: En no:  2128020601101</w:t>
+                            </w:r>
+                          </w:p>
+                          <w:p>
+                            <w:pPr>
+                              <w:pStyle w:val="ListParagraph"/>
+                              <w:numPr>
+                                <w:ilvl w:val="0"/>
+                                <w:numId w:val="30"/>
+                              </w:numPr>
+                              <w:spacing w:line="240" w:lineRule="auto"/>
+                              <w:jc w:val="center"/>
+                              <w:rPr>
+                                <w:rFonts w:ascii="Ink Free" w:hAnsi="Ink Free" w:cstheme="majorHAnsi"/>
+                                <w:b/>
+                                <w:bCs/>
+                                <w:color w:val="404040" w:themeColor="text1" w:themeTint="BF"/>
+                                <w:sz w:val="32"/>
+                                <w:szCs w:val="32"/>
+                                <w14:shadow w14:blurRad="152400" w14:dist="38100" w14:dir="2700000" w14:sx="100000" w14:sy="100000" w14:kx="0" w14:ky="0" w14:algn="tl">
+                                  <w14:srgbClr w14:val="000000">
+                                    <w14:alpha w14:val="71000"/>
+                                  </w14:srgbClr>
+                                </w14:shadow>
+                              </w:rPr>
+                            </w:pPr>
+                            <w:r>
+                              <w:rPr>
+                                <w:rFonts w:ascii="Ink Free" w:hAnsi="Ink Free" w:cstheme="majorHAnsi"/>
+                                <w:b/>
+                                <w:bCs/>
+                                <w:color w:val="404040" w:themeColor="text1" w:themeTint="BF"/>
+                                <w:sz w:val="32"/>
+                                <w:szCs w:val="32"/>
+                                <w14:shadow w14:blurRad="152400" w14:dist="38100" w14:dir="2700000" w14:sx="100000" w14:sy="100000" w14:kx="0" w14:ky="0" w14:algn="tl">
+                                  <w14:srgbClr w14:val="000000">
+                                    <w14:alpha w14:val="71000"/>
+                                  </w14:srgbClr>
+                                </w14:shadow>
+                              </w:rPr>
+                              <w:t>Vaibhav Senta: En no:  2128020601101</w:t>
+                            </w:r>
+                          </w:p>
+                          <w:p>
+                            <w:pPr>
+                              <w:spacing w:line="240" w:lineRule="auto"/>
                               <w:jc w:val="right"/>
                               <w:rPr>
-                                <w:rFonts w:ascii="Dubai Light" w:hAnsi="Dubai Light" w:cs="Dubai Light"/>
+                                <w:rFonts w:ascii="Ink Free" w:hAnsi="Ink Free" w:cstheme="majorHAnsi"/>
                                 <w:b/>
                                 <w:bCs/>
-                                <w:color w:val="EDEDED" w:themeColor="accent3" w:themeTint="33"/>
-                                <w:sz w:val="36"/>
-                                <w:szCs w:val="36"/>
+                                <w:color w:val="404040" w:themeColor="text1" w:themeTint="BF"/>
+                                <w:sz w:val="32"/>
+                                <w:szCs w:val="32"/>
+                                <w14:shadow w14:blurRad="152400" w14:dist="38100" w14:dir="2700000" w14:sx="100000" w14:sy="100000" w14:kx="0" w14:ky="0" w14:algn="tl">
+                                  <w14:srgbClr w14:val="000000">
+                                    <w14:alpha w14:val="71000"/>
+                                  </w14:srgbClr>
+                                </w14:shadow>
+                              </w:rPr>
+                            </w:pPr>
+                          </w:p>
+                          <w:p>
+                            <w:pPr>
+                              <w:spacing w:line="240" w:lineRule="auto"/>
+                              <w:jc w:val="center"/>
+                              <w:rPr>
+                                <w:rFonts w:ascii="Ink Free" w:hAnsi="Ink Free" w:cstheme="majorHAnsi"/>
+                                <w:b/>
+                                <w:bCs/>
+                                <w:color w:val="404040" w:themeColor="text1" w:themeTint="BF"/>
+                                <w:sz w:val="32"/>
+                                <w:szCs w:val="32"/>
+                                <w14:shadow w14:blurRad="152400" w14:dist="38100" w14:dir="2700000" w14:sx="100000" w14:sy="100000" w14:kx="0" w14:ky="0" w14:algn="tl">
+                                  <w14:srgbClr w14:val="000000">
+                                    <w14:alpha w14:val="71000"/>
+                                  </w14:srgbClr>
+                                </w14:shadow>
+                              </w:rPr>
+                            </w:pPr>
+                          </w:p>
+                          <w:p>
+                            <w:pPr>
+                              <w:spacing w:line="240" w:lineRule="auto"/>
+                              <w:jc w:val="right"/>
+                              <w:rPr>
+                                <w:rFonts w:ascii="Ink Free" w:hAnsi="Ink Free" w:cstheme="majorHAnsi"/>
+                                <w:b/>
+                                <w:bCs/>
+                                <w:color w:val="404040" w:themeColor="text1" w:themeTint="BF"/>
+                                <w:sz w:val="32"/>
+                                <w:szCs w:val="32"/>
+                                <w14:shadow w14:blurRad="152400" w14:dist="38100" w14:dir="2700000" w14:sx="100000" w14:sy="100000" w14:kx="0" w14:ky="0" w14:algn="tl">
+                                  <w14:srgbClr w14:val="000000">
+                                    <w14:alpha w14:val="71000"/>
+                                  </w14:srgbClr>
+                                </w14:shadow>
                               </w:rPr>
                             </w:pPr>
                           </w:p>
@@ -773,87 +494,227 @@
           </mc:Choice>
           <mc:Fallback>
             <w:pict>
-              <v:shape w14:anchorId="325AC837" id="Text Box 8" o:spid="_x0000_s1029" type="#_x0000_t202" style="position:absolute;margin-left:232.35pt;margin-top:725.5pt;width:276.35pt;height:39.5pt;z-index:251673600;visibility:visible;mso-wrap-style:square;mso-width-percent:0;mso-height-percent:0;mso-wrap-distance-left:9pt;mso-wrap-distance-top:0;mso-wrap-distance-right:9pt;mso-wrap-distance-bottom:0;mso-position-horizontal:absolute;mso-position-horizontal-relative:margin;mso-position-vertical:absolute;mso-position-vertical-relative:text;mso-width-percent:0;mso-height-percent:0;mso-width-relative:margin;mso-height-relative:margin;v-text-anchor:top" o:gfxdata="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" filled="f" stroked="f" strokeweight=".5pt">
+              <v:shapetype w14:anchorId="20803523" id="_x0000_t202" coordsize="21600,21600" o:spt="202" path="m,l,21600r21600,l21600,xe">
+                <v:stroke joinstyle="miter"/>
+                <v:path gradientshapeok="t" o:connecttype="rect"/>
+              </v:shapetype>
+              <v:shape id="Text Box 8" o:spid="_x0000_s1026" type="#_x0000_t202" style="position:absolute;margin-left:0;margin-top:471.15pt;width:384.95pt;height:165.1pt;rotation:-770986fd;z-index:251725824;visibility:visible;mso-wrap-style:square;mso-width-percent:0;mso-height-percent:0;mso-wrap-distance-left:9pt;mso-wrap-distance-top:0;mso-wrap-distance-right:9pt;mso-wrap-distance-bottom:0;mso-position-horizontal:left;mso-position-horizontal-relative:margin;mso-position-vertical:absolute;mso-position-vertical-relative:text;mso-width-percent:0;mso-height-percent:0;mso-width-relative:margin;mso-height-relative:margin;v-text-anchor:top" o:gfxdata="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" filled="f" stroked="f" strokeweight=".5pt">
                 <v:textbox>
                   <w:txbxContent>
                     <w:p>
                       <w:pPr>
-                        <w:jc w:val="right"/>
+                        <w:pStyle w:val="ListParagraph"/>
+                        <w:numPr>
+                          <w:ilvl w:val="0"/>
+                          <w:numId w:val="30"/>
+                        </w:numPr>
+                        <w:spacing w:line="240" w:lineRule="auto"/>
+                        <w:jc w:val="center"/>
                         <w:rPr>
-                          <w:rFonts w:ascii="Dubai Light" w:hAnsi="Dubai Light" w:cs="Dubai Light"/>
+                          <w:rFonts w:ascii="Ink Free" w:hAnsi="Ink Free" w:cstheme="majorHAnsi"/>
                           <w:b/>
                           <w:bCs/>
-                          <w:color w:val="EDEDED" w:themeColor="accent3" w:themeTint="33"/>
-                          <w:sz w:val="36"/>
-                          <w:szCs w:val="36"/>
+                          <w:color w:val="404040" w:themeColor="text1" w:themeTint="BF"/>
+                          <w:sz w:val="32"/>
+                          <w:szCs w:val="32"/>
+                          <w14:shadow w14:blurRad="152400" w14:dist="38100" w14:dir="2700000" w14:sx="100000" w14:sy="100000" w14:kx="0" w14:ky="0" w14:algn="tl">
+                            <w14:srgbClr w14:val="000000">
+                              <w14:alpha w14:val="71000"/>
+                            </w14:srgbClr>
+                          </w14:shadow>
                         </w:rPr>
                       </w:pPr>
                       <w:r>
                         <w:rPr>
-                          <w:rFonts w:ascii="Dubai Light" w:hAnsi="Dubai Light" w:cs="Dubai Light"/>
+                          <w:rFonts w:ascii="Ink Free" w:hAnsi="Ink Free" w:cstheme="majorHAnsi"/>
                           <w:b/>
                           <w:bCs/>
-                          <w:color w:val="EDEDED" w:themeColor="accent3" w:themeTint="33"/>
-                          <w:sz w:val="36"/>
-                          <w:szCs w:val="36"/>
+                          <w:color w:val="404040" w:themeColor="text1" w:themeTint="BF"/>
+                          <w:sz w:val="32"/>
+                          <w:szCs w:val="32"/>
+                          <w14:shadow w14:blurRad="152400" w14:dist="38100" w14:dir="2700000" w14:sx="100000" w14:sy="100000" w14:kx="0" w14:ky="0" w14:algn="tl">
+                            <w14:srgbClr w14:val="000000">
+                              <w14:alpha w14:val="71000"/>
+                            </w14:srgbClr>
+                          </w14:shadow>
                         </w:rPr>
-                        <w:t xml:space="preserve">En </w:t>
-                      </w:r>
-                      <w:r>
-                        <w:rPr>
-                          <w:rFonts w:ascii="Dubai Light" w:hAnsi="Dubai Light" w:cs="Dubai Light"/>
-                          <w:b/>
-                          <w:bCs/>
-                          <w:color w:val="EDEDED" w:themeColor="accent3" w:themeTint="33"/>
-                          <w:sz w:val="36"/>
-                          <w:szCs w:val="36"/>
-                        </w:rPr>
-                        <w:t>no</w:t>
-                      </w:r>
-                      <w:r>
-                        <w:rPr>
-                          <w:rFonts w:ascii="Dubai Light" w:hAnsi="Dubai Light" w:cs="Dubai Light"/>
-                          <w:b/>
-                          <w:bCs/>
-                          <w:color w:val="EDEDED" w:themeColor="accent3" w:themeTint="33"/>
-                          <w:sz w:val="36"/>
-                          <w:szCs w:val="36"/>
-                        </w:rPr>
-                        <w:t>:</w:t>
-                      </w:r>
-                      <w:r>
-                        <w:rPr>
-                          <w:rFonts w:ascii="Dubai Light" w:hAnsi="Dubai Light" w:cs="Dubai Light"/>
-                          <w:b/>
-                          <w:bCs/>
-                          <w:color w:val="EDEDED" w:themeColor="accent3" w:themeTint="33"/>
-                          <w:sz w:val="36"/>
-                          <w:szCs w:val="36"/>
-                        </w:rPr>
-                        <w:t xml:space="preserve">  </w:t>
-                      </w:r>
-                      <w:r>
-                        <w:rPr>
-                          <w:rFonts w:ascii="Dubai Light" w:hAnsi="Dubai Light" w:cs="Dubai Light"/>
-                          <w:b/>
-                          <w:bCs/>
-                          <w:color w:val="EDEDED" w:themeColor="accent3" w:themeTint="33"/>
-                          <w:sz w:val="36"/>
-                          <w:szCs w:val="36"/>
-                        </w:rPr>
-                        <w:t>2128020601101</w:t>
+                        <w:t>Vaibhav Senta: En no:  2128020601101</w:t>
                       </w:r>
                     </w:p>
                     <w:p>
                       <w:pPr>
+                        <w:pStyle w:val="ListParagraph"/>
+                        <w:numPr>
+                          <w:ilvl w:val="0"/>
+                          <w:numId w:val="30"/>
+                        </w:numPr>
+                        <w:spacing w:line="240" w:lineRule="auto"/>
+                        <w:jc w:val="center"/>
+                        <w:rPr>
+                          <w:rFonts w:ascii="Ink Free" w:hAnsi="Ink Free" w:cstheme="majorHAnsi"/>
+                          <w:b/>
+                          <w:bCs/>
+                          <w:color w:val="404040" w:themeColor="text1" w:themeTint="BF"/>
+                          <w:sz w:val="32"/>
+                          <w:szCs w:val="32"/>
+                          <w14:shadow w14:blurRad="152400" w14:dist="38100" w14:dir="2700000" w14:sx="100000" w14:sy="100000" w14:kx="0" w14:ky="0" w14:algn="tl">
+                            <w14:srgbClr w14:val="000000">
+                              <w14:alpha w14:val="71000"/>
+                            </w14:srgbClr>
+                          </w14:shadow>
+                        </w:rPr>
+                      </w:pPr>
+                      <w:r>
+                        <w:rPr>
+                          <w:rFonts w:ascii="Ink Free" w:hAnsi="Ink Free" w:cstheme="majorHAnsi"/>
+                          <w:b/>
+                          <w:bCs/>
+                          <w:color w:val="404040" w:themeColor="text1" w:themeTint="BF"/>
+                          <w:sz w:val="32"/>
+                          <w:szCs w:val="32"/>
+                          <w14:shadow w14:blurRad="152400" w14:dist="38100" w14:dir="2700000" w14:sx="100000" w14:sy="100000" w14:kx="0" w14:ky="0" w14:algn="tl">
+                            <w14:srgbClr w14:val="000000">
+                              <w14:alpha w14:val="71000"/>
+                            </w14:srgbClr>
+                          </w14:shadow>
+                        </w:rPr>
+                        <w:t>Sejal Gulhane: En no:  2128020601101</w:t>
+                      </w:r>
+                    </w:p>
+                    <w:p>
+                      <w:pPr>
+                        <w:pStyle w:val="ListParagraph"/>
+                        <w:numPr>
+                          <w:ilvl w:val="0"/>
+                          <w:numId w:val="30"/>
+                        </w:numPr>
+                        <w:spacing w:line="240" w:lineRule="auto"/>
+                        <w:jc w:val="center"/>
+                        <w:rPr>
+                          <w:rFonts w:ascii="Ink Free" w:hAnsi="Ink Free" w:cstheme="majorHAnsi"/>
+                          <w:b/>
+                          <w:bCs/>
+                          <w:color w:val="404040" w:themeColor="text1" w:themeTint="BF"/>
+                          <w:sz w:val="32"/>
+                          <w:szCs w:val="32"/>
+                          <w14:shadow w14:blurRad="152400" w14:dist="38100" w14:dir="2700000" w14:sx="100000" w14:sy="100000" w14:kx="0" w14:ky="0" w14:algn="tl">
+                            <w14:srgbClr w14:val="000000">
+                              <w14:alpha w14:val="71000"/>
+                            </w14:srgbClr>
+                          </w14:shadow>
+                        </w:rPr>
+                      </w:pPr>
+                      <w:r>
+                        <w:rPr>
+                          <w:rFonts w:ascii="Ink Free" w:hAnsi="Ink Free" w:cstheme="majorHAnsi"/>
+                          <w:b/>
+                          <w:bCs/>
+                          <w:color w:val="404040" w:themeColor="text1" w:themeTint="BF"/>
+                          <w:sz w:val="32"/>
+                          <w:szCs w:val="32"/>
+                          <w14:shadow w14:blurRad="152400" w14:dist="38100" w14:dir="2700000" w14:sx="100000" w14:sy="100000" w14:kx="0" w14:ky="0" w14:algn="tl">
+                            <w14:srgbClr w14:val="000000">
+                              <w14:alpha w14:val="71000"/>
+                            </w14:srgbClr>
+                          </w14:shadow>
+                        </w:rPr>
+                        <w:t>Vaibhav Senta: En no:  2128020601101</w:t>
+                      </w:r>
+                    </w:p>
+                    <w:p>
+                      <w:pPr>
+                        <w:pStyle w:val="ListParagraph"/>
+                        <w:numPr>
+                          <w:ilvl w:val="0"/>
+                          <w:numId w:val="30"/>
+                        </w:numPr>
+                        <w:spacing w:line="240" w:lineRule="auto"/>
+                        <w:jc w:val="center"/>
+                        <w:rPr>
+                          <w:rFonts w:ascii="Ink Free" w:hAnsi="Ink Free" w:cstheme="majorHAnsi"/>
+                          <w:b/>
+                          <w:bCs/>
+                          <w:color w:val="404040" w:themeColor="text1" w:themeTint="BF"/>
+                          <w:sz w:val="32"/>
+                          <w:szCs w:val="32"/>
+                          <w14:shadow w14:blurRad="152400" w14:dist="38100" w14:dir="2700000" w14:sx="100000" w14:sy="100000" w14:kx="0" w14:ky="0" w14:algn="tl">
+                            <w14:srgbClr w14:val="000000">
+                              <w14:alpha w14:val="71000"/>
+                            </w14:srgbClr>
+                          </w14:shadow>
+                        </w:rPr>
+                      </w:pPr>
+                      <w:r>
+                        <w:rPr>
+                          <w:rFonts w:ascii="Ink Free" w:hAnsi="Ink Free" w:cstheme="majorHAnsi"/>
+                          <w:b/>
+                          <w:bCs/>
+                          <w:color w:val="404040" w:themeColor="text1" w:themeTint="BF"/>
+                          <w:sz w:val="32"/>
+                          <w:szCs w:val="32"/>
+                          <w14:shadow w14:blurRad="152400" w14:dist="38100" w14:dir="2700000" w14:sx="100000" w14:sy="100000" w14:kx="0" w14:ky="0" w14:algn="tl">
+                            <w14:srgbClr w14:val="000000">
+                              <w14:alpha w14:val="71000"/>
+                            </w14:srgbClr>
+                          </w14:shadow>
+                        </w:rPr>
+                        <w:t>Vaibhav Senta: En no:  2128020601101</w:t>
+                      </w:r>
+                    </w:p>
+                    <w:p>
+                      <w:pPr>
+                        <w:spacing w:line="240" w:lineRule="auto"/>
                         <w:jc w:val="right"/>
                         <w:rPr>
-                          <w:rFonts w:ascii="Dubai Light" w:hAnsi="Dubai Light" w:cs="Dubai Light"/>
+                          <w:rFonts w:ascii="Ink Free" w:hAnsi="Ink Free" w:cstheme="majorHAnsi"/>
                           <w:b/>
                           <w:bCs/>
-                          <w:color w:val="EDEDED" w:themeColor="accent3" w:themeTint="33"/>
-                          <w:sz w:val="36"/>
-                          <w:szCs w:val="36"/>
+                          <w:color w:val="404040" w:themeColor="text1" w:themeTint="BF"/>
+                          <w:sz w:val="32"/>
+                          <w:szCs w:val="32"/>
+                          <w14:shadow w14:blurRad="152400" w14:dist="38100" w14:dir="2700000" w14:sx="100000" w14:sy="100000" w14:kx="0" w14:ky="0" w14:algn="tl">
+                            <w14:srgbClr w14:val="000000">
+                              <w14:alpha w14:val="71000"/>
+                            </w14:srgbClr>
+                          </w14:shadow>
+                        </w:rPr>
+                      </w:pPr>
+                    </w:p>
+                    <w:p>
+                      <w:pPr>
+                        <w:spacing w:line="240" w:lineRule="auto"/>
+                        <w:jc w:val="center"/>
+                        <w:rPr>
+                          <w:rFonts w:ascii="Ink Free" w:hAnsi="Ink Free" w:cstheme="majorHAnsi"/>
+                          <w:b/>
+                          <w:bCs/>
+                          <w:color w:val="404040" w:themeColor="text1" w:themeTint="BF"/>
+                          <w:sz w:val="32"/>
+                          <w:szCs w:val="32"/>
+                          <w14:shadow w14:blurRad="152400" w14:dist="38100" w14:dir="2700000" w14:sx="100000" w14:sy="100000" w14:kx="0" w14:ky="0" w14:algn="tl">
+                            <w14:srgbClr w14:val="000000">
+                              <w14:alpha w14:val="71000"/>
+                            </w14:srgbClr>
+                          </w14:shadow>
+                        </w:rPr>
+                      </w:pPr>
+                    </w:p>
+                    <w:p>
+                      <w:pPr>
+                        <w:spacing w:line="240" w:lineRule="auto"/>
+                        <w:jc w:val="right"/>
+                        <w:rPr>
+                          <w:rFonts w:ascii="Ink Free" w:hAnsi="Ink Free" w:cstheme="majorHAnsi"/>
+                          <w:b/>
+                          <w:bCs/>
+                          <w:color w:val="404040" w:themeColor="text1" w:themeTint="BF"/>
+                          <w:sz w:val="32"/>
+                          <w:szCs w:val="32"/>
+                          <w14:shadow w14:blurRad="152400" w14:dist="38100" w14:dir="2700000" w14:sx="100000" w14:sy="100000" w14:kx="0" w14:ky="0" w14:algn="tl">
+                            <w14:srgbClr w14:val="000000">
+                              <w14:alpha w14:val="71000"/>
+                            </w14:srgbClr>
+                          </w14:shadow>
                         </w:rPr>
                       </w:pPr>
                     </w:p>
@@ -869,18 +730,85 @@
         <w:rPr>
           <w:noProof/>
         </w:rPr>
+        <w:drawing>
+          <wp:anchor distT="0" distB="0" distL="114300" distR="114300" simplePos="0" relativeHeight="251719680" behindDoc="0" locked="0" layoutInCell="1" allowOverlap="1" wp14:anchorId="58A3D069" wp14:editId="751A17EA">
+            <wp:simplePos x="0" y="0"/>
+            <wp:positionH relativeFrom="page">
+              <wp:posOffset>559142</wp:posOffset>
+            </wp:positionH>
+            <wp:positionV relativeFrom="paragraph">
+              <wp:posOffset>4406900</wp:posOffset>
+            </wp:positionV>
+            <wp:extent cx="5950060" cy="4917800"/>
+            <wp:effectExtent l="0" t="0" r="0" b="0"/>
+            <wp:wrapNone/>
+            <wp:docPr id="1111122452" name="Picture 16"/>
+            <wp:cNvGraphicFramePr>
+              <a:graphicFrameLocks xmlns:a="http://schemas.openxmlformats.org/drawingml/2006/main" noChangeAspect="1"/>
+            </wp:cNvGraphicFramePr>
+            <a:graphic xmlns:a="http://schemas.openxmlformats.org/drawingml/2006/main">
+              <a:graphicData uri="http://schemas.openxmlformats.org/drawingml/2006/picture">
+                <pic:pic xmlns:pic="http://schemas.openxmlformats.org/drawingml/2006/picture">
+                  <pic:nvPicPr>
+                    <pic:cNvPr id="1111122452" name="Picture 16"/>
+                    <pic:cNvPicPr/>
+                  </pic:nvPicPr>
+                  <pic:blipFill>
+                    <a:blip r:embed="rId10" cstate="print">
+                      <a:extLst>
+                        <a:ext uri="{28A0092B-C50C-407E-A947-70E740481C1C}">
+                          <a14:useLocalDpi xmlns:a14="http://schemas.microsoft.com/office/drawing/2010/main" val="0"/>
+                        </a:ext>
+                      </a:extLst>
+                    </a:blip>
+                    <a:stretch>
+                      <a:fillRect/>
+                    </a:stretch>
+                  </pic:blipFill>
+                  <pic:spPr>
+                    <a:xfrm rot="20911036">
+                      <a:off x="0" y="0"/>
+                      <a:ext cx="5950060" cy="4917800"/>
+                    </a:xfrm>
+                    <a:prstGeom prst="rect">
+                      <a:avLst/>
+                    </a:prstGeom>
+                    <a:effectLst>
+                      <a:outerShdw blurRad="127000" dist="76200" dir="8100000" algn="tr" rotWithShape="0">
+                        <a:prstClr val="black">
+                          <a:alpha val="40000"/>
+                        </a:prstClr>
+                      </a:outerShdw>
+                    </a:effectLst>
+                  </pic:spPr>
+                </pic:pic>
+              </a:graphicData>
+            </a:graphic>
+            <wp14:sizeRelH relativeFrom="margin">
+              <wp14:pctWidth>0</wp14:pctWidth>
+            </wp14:sizeRelH>
+            <wp14:sizeRelV relativeFrom="margin">
+              <wp14:pctHeight>0</wp14:pctHeight>
+            </wp14:sizeRelV>
+          </wp:anchor>
+        </w:drawing>
+      </w:r>
+      <w:r>
+        <w:rPr>
+          <w:noProof/>
+        </w:rPr>
         <mc:AlternateContent>
           <mc:Choice Requires="wps">
             <w:drawing>
-              <wp:anchor distT="0" distB="0" distL="114300" distR="114300" simplePos="0" relativeHeight="251671552" behindDoc="0" locked="0" layoutInCell="1" allowOverlap="1" wp14:anchorId="72C70B7C" wp14:editId="0B52A5A6">
+              <wp:anchor distT="0" distB="0" distL="114300" distR="114300" simplePos="0" relativeHeight="251723776" behindDoc="0" locked="0" layoutInCell="1" allowOverlap="1" wp14:anchorId="78BD9B58" wp14:editId="40FB5E49">
                 <wp:simplePos x="0" y="0"/>
                 <wp:positionH relativeFrom="page">
-                  <wp:posOffset>3864077</wp:posOffset>
+                  <wp:posOffset>3803650</wp:posOffset>
                 </wp:positionH>
                 <wp:positionV relativeFrom="paragraph">
-                  <wp:posOffset>8949321</wp:posOffset>
+                  <wp:posOffset>8971915</wp:posOffset>
                 </wp:positionV>
-                <wp:extent cx="3509645" cy="368710"/>
+                <wp:extent cx="3509645" cy="634365"/>
                 <wp:effectExtent l="0" t="0" r="0" b="0"/>
                 <wp:wrapNone/>
                 <wp:docPr id="40592886" name="Text Box 8"/>
@@ -892,7 +820,7 @@
                       <wps:spPr>
                         <a:xfrm>
                           <a:off x="0" y="0"/>
-                          <a:ext cx="3509645" cy="368710"/>
+                          <a:ext cx="3509645" cy="634365"/>
                         </a:xfrm>
                         <a:prstGeom prst="rect">
                           <a:avLst/>
@@ -906,53 +834,50 @@
                         <w:txbxContent>
                           <w:p>
                             <w:pPr>
+                              <w:spacing w:line="480" w:lineRule="auto"/>
                               <w:jc w:val="right"/>
                               <w:rPr>
-                                <w:rFonts w:ascii="Dubai Light" w:hAnsi="Dubai Light" w:cs="Dubai Light"/>
+                                <w:rFonts w:ascii="Sakkal Majalla" w:hAnsi="Sakkal Majalla" w:cs="Sakkal Majalla"/>
                                 <w:b/>
                                 <w:bCs/>
-                                <w:color w:val="EDEDED" w:themeColor="accent3" w:themeTint="33"/>
-                                <w:sz w:val="36"/>
-                                <w:szCs w:val="36"/>
+                                <w:color w:val="F2F2F2" w:themeColor="background1" w:themeShade="F2"/>
+                                <w:spacing w:val="10"/>
+                                <w:sz w:val="56"/>
+                                <w:szCs w:val="56"/>
+                                <w14:shadow w14:blurRad="63500" w14:dist="50800" w14:dir="13500000" w14:sx="0" w14:sy="0" w14:kx="0" w14:ky="0" w14:algn="none">
+                                  <w14:srgbClr w14:val="000000">
+                                    <w14:alpha w14:val="50000"/>
+                                  </w14:srgbClr>
+                                </w14:shadow>
+                                <w14:textOutline w14:w="0" w14:cap="flat" w14:cmpd="sng" w14:algn="ctr">
+                                  <w14:noFill/>
+                                  <w14:prstDash w14:val="solid"/>
+                                  <w14:round/>
+                                </w14:textOutline>
                               </w:rPr>
                             </w:pPr>
                             <w:r>
                               <w:rPr>
-                                <w:rFonts w:ascii="Dubai Light" w:hAnsi="Dubai Light" w:cs="Dubai Light"/>
+                                <w:rFonts w:ascii="Sakkal Majalla" w:hAnsi="Sakkal Majalla" w:cs="Sakkal Majalla"/>
                                 <w:b/>
                                 <w:bCs/>
-                                <w:color w:val="EDEDED" w:themeColor="accent3" w:themeTint="33"/>
-                                <w:sz w:val="36"/>
-                                <w:szCs w:val="36"/>
+                                <w:color w:val="F2F2F2" w:themeColor="background1" w:themeShade="F2"/>
+                                <w:spacing w:val="10"/>
+                                <w:sz w:val="56"/>
+                                <w:szCs w:val="56"/>
+                                <w14:shadow w14:blurRad="63500" w14:dist="50800" w14:dir="13500000" w14:sx="0" w14:sy="0" w14:kx="0" w14:ky="0" w14:algn="none">
+                                  <w14:srgbClr w14:val="000000">
+                                    <w14:alpha w14:val="50000"/>
+                                  </w14:srgbClr>
+                                </w14:shadow>
+                                <w14:textOutline w14:w="0" w14:cap="flat" w14:cmpd="sng" w14:algn="ctr">
+                                  <w14:noFill/>
+                                  <w14:prstDash w14:val="solid"/>
+                                  <w14:round/>
+                                </w14:textOutline>
                               </w:rPr>
-                              <w:t>Vaibhav Senta</w:t>
+                              <w:t>Guided By: Kajal Singh</w:t>
                             </w:r>
-                          </w:p>
-                          <w:p>
-                            <w:pPr>
-                              <w:jc w:val="right"/>
-                              <w:rPr>
-                                <w:rFonts w:ascii="Dubai Light" w:hAnsi="Dubai Light" w:cs="Dubai Light"/>
-                                <w:b/>
-                                <w:bCs/>
-                                <w:color w:val="EDEDED" w:themeColor="accent3" w:themeTint="33"/>
-                                <w:sz w:val="36"/>
-                                <w:szCs w:val="36"/>
-                              </w:rPr>
-                            </w:pPr>
-                          </w:p>
-                          <w:p>
-                            <w:pPr>
-                              <w:jc w:val="right"/>
-                              <w:rPr>
-                                <w:rFonts w:ascii="Dubai Light" w:hAnsi="Dubai Light" w:cs="Dubai Light"/>
-                                <w:b/>
-                                <w:bCs/>
-                                <w:color w:val="EDEDED" w:themeColor="accent3" w:themeTint="33"/>
-                                <w:sz w:val="36"/>
-                                <w:szCs w:val="36"/>
-                              </w:rPr>
-                            </w:pPr>
                           </w:p>
                         </w:txbxContent>
                       </wps:txbx>
@@ -976,58 +901,55 @@
           </mc:Choice>
           <mc:Fallback>
             <w:pict>
-              <v:shape w14:anchorId="72C70B7C" id="_x0000_s1030" type="#_x0000_t202" style="position:absolute;margin-left:304.25pt;margin-top:704.65pt;width:276.35pt;height:29.05pt;z-index:251671552;visibility:visible;mso-wrap-style:square;mso-width-percent:0;mso-height-percent:0;mso-wrap-distance-left:9pt;mso-wrap-distance-top:0;mso-wrap-distance-right:9pt;mso-wrap-distance-bottom:0;mso-position-horizontal:absolute;mso-position-horizontal-relative:page;mso-position-vertical:absolute;mso-position-vertical-relative:text;mso-width-percent:0;mso-height-percent:0;mso-width-relative:margin;mso-height-relative:margin;v-text-anchor:top" o:gfxdata="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" filled="f" stroked="f" strokeweight=".5pt">
+              <v:shape w14:anchorId="78BD9B58" id="_x0000_s1027" type="#_x0000_t202" style="position:absolute;margin-left:299.5pt;margin-top:706.45pt;width:276.35pt;height:49.95pt;z-index:251723776;visibility:visible;mso-wrap-style:square;mso-width-percent:0;mso-height-percent:0;mso-wrap-distance-left:9pt;mso-wrap-distance-top:0;mso-wrap-distance-right:9pt;mso-wrap-distance-bottom:0;mso-position-horizontal:absolute;mso-position-horizontal-relative:page;mso-position-vertical:absolute;mso-position-vertical-relative:text;mso-width-percent:0;mso-height-percent:0;mso-width-relative:margin;mso-height-relative:margin;v-text-anchor:top" o:gfxdata="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" filled="f" stroked="f" strokeweight=".5pt">
                 <v:textbox>
                   <w:txbxContent>
                     <w:p>
                       <w:pPr>
+                        <w:spacing w:line="480" w:lineRule="auto"/>
                         <w:jc w:val="right"/>
                         <w:rPr>
-                          <w:rFonts w:ascii="Dubai Light" w:hAnsi="Dubai Light" w:cs="Dubai Light"/>
+                          <w:rFonts w:ascii="Sakkal Majalla" w:hAnsi="Sakkal Majalla" w:cs="Sakkal Majalla"/>
                           <w:b/>
                           <w:bCs/>
-                          <w:color w:val="EDEDED" w:themeColor="accent3" w:themeTint="33"/>
-                          <w:sz w:val="36"/>
-                          <w:szCs w:val="36"/>
+                          <w:color w:val="F2F2F2" w:themeColor="background1" w:themeShade="F2"/>
+                          <w:spacing w:val="10"/>
+                          <w:sz w:val="56"/>
+                          <w:szCs w:val="56"/>
+                          <w14:shadow w14:blurRad="63500" w14:dist="50800" w14:dir="13500000" w14:sx="0" w14:sy="0" w14:kx="0" w14:ky="0" w14:algn="none">
+                            <w14:srgbClr w14:val="000000">
+                              <w14:alpha w14:val="50000"/>
+                            </w14:srgbClr>
+                          </w14:shadow>
+                          <w14:textOutline w14:w="0" w14:cap="flat" w14:cmpd="sng" w14:algn="ctr">
+                            <w14:noFill/>
+                            <w14:prstDash w14:val="solid"/>
+                            <w14:round/>
+                          </w14:textOutline>
                         </w:rPr>
                       </w:pPr>
                       <w:r>
                         <w:rPr>
-                          <w:rFonts w:ascii="Dubai Light" w:hAnsi="Dubai Light" w:cs="Dubai Light"/>
+                          <w:rFonts w:ascii="Sakkal Majalla" w:hAnsi="Sakkal Majalla" w:cs="Sakkal Majalla"/>
                           <w:b/>
                           <w:bCs/>
-                          <w:color w:val="EDEDED" w:themeColor="accent3" w:themeTint="33"/>
-                          <w:sz w:val="36"/>
-                          <w:szCs w:val="36"/>
+                          <w:color w:val="F2F2F2" w:themeColor="background1" w:themeShade="F2"/>
+                          <w:spacing w:val="10"/>
+                          <w:sz w:val="56"/>
+                          <w:szCs w:val="56"/>
+                          <w14:shadow w14:blurRad="63500" w14:dist="50800" w14:dir="13500000" w14:sx="0" w14:sy="0" w14:kx="0" w14:ky="0" w14:algn="none">
+                            <w14:srgbClr w14:val="000000">
+                              <w14:alpha w14:val="50000"/>
+                            </w14:srgbClr>
+                          </w14:shadow>
+                          <w14:textOutline w14:w="0" w14:cap="flat" w14:cmpd="sng" w14:algn="ctr">
+                            <w14:noFill/>
+                            <w14:prstDash w14:val="solid"/>
+                            <w14:round/>
+                          </w14:textOutline>
                         </w:rPr>
-                        <w:t>Vaibhav Senta</w:t>
+                        <w:t>Guided By: Kajal Singh</w:t>
                       </w:r>
-                    </w:p>
-                    <w:p>
-                      <w:pPr>
-                        <w:jc w:val="right"/>
-                        <w:rPr>
-                          <w:rFonts w:ascii="Dubai Light" w:hAnsi="Dubai Light" w:cs="Dubai Light"/>
-                          <w:b/>
-                          <w:bCs/>
-                          <w:color w:val="EDEDED" w:themeColor="accent3" w:themeTint="33"/>
-                          <w:sz w:val="36"/>
-                          <w:szCs w:val="36"/>
-                        </w:rPr>
-                      </w:pPr>
-                    </w:p>
-                    <w:p>
-                      <w:pPr>
-                        <w:jc w:val="right"/>
-                        <w:rPr>
-                          <w:rFonts w:ascii="Dubai Light" w:hAnsi="Dubai Light" w:cs="Dubai Light"/>
-                          <w:b/>
-                          <w:bCs/>
-                          <w:color w:val="EDEDED" w:themeColor="accent3" w:themeTint="33"/>
-                          <w:sz w:val="36"/>
-                          <w:szCs w:val="36"/>
-                        </w:rPr>
-                      </w:pPr>
                     </w:p>
                   </w:txbxContent>
                 </v:textbox>
@@ -1042,13 +964,13 @@
           <w:noProof/>
         </w:rPr>
         <w:drawing>
-          <wp:anchor distT="0" distB="0" distL="114300" distR="114300" simplePos="0" relativeHeight="251667456" behindDoc="0" locked="0" layoutInCell="1" allowOverlap="1" wp14:anchorId="66968920" wp14:editId="7CA97F9B">
+          <wp:anchor distT="0" distB="0" distL="114300" distR="114300" simplePos="0" relativeHeight="251722752" behindDoc="0" locked="0" layoutInCell="1" allowOverlap="1" wp14:anchorId="4810A055" wp14:editId="2F1BEB5B">
             <wp:simplePos x="0" y="0"/>
             <wp:positionH relativeFrom="margin">
-              <wp:posOffset>4366403</wp:posOffset>
+              <wp:posOffset>4310901</wp:posOffset>
             </wp:positionH>
             <wp:positionV relativeFrom="paragraph">
-              <wp:posOffset>7166610</wp:posOffset>
+              <wp:posOffset>7189470</wp:posOffset>
             </wp:positionV>
             <wp:extent cx="2298700" cy="2057400"/>
             <wp:effectExtent l="19050" t="0" r="0" b="0"/>
@@ -1065,7 +987,7 @@
                     <pic:cNvPicPr/>
                   </pic:nvPicPr>
                   <pic:blipFill>
-                    <a:blip r:embed="rId10">
+                    <a:blip r:embed="rId11">
                       <a:extLst>
                         <a:ext uri="{28A0092B-C50C-407E-A947-70E740481C1C}">
                           <a14:useLocalDpi xmlns:a14="http://schemas.microsoft.com/office/drawing/2010/main" val="0"/>
@@ -1105,24 +1027,21 @@
         </w:drawing>
       </w:r>
       <w:r>
-        <w:br w:type="page"/>
-      </w:r>
-      <w:r>
         <w:rPr>
           <w:noProof/>
         </w:rPr>
         <mc:AlternateContent>
           <mc:Choice Requires="wps">
             <w:drawing>
-              <wp:anchor distT="0" distB="0" distL="114300" distR="114300" simplePos="0" relativeHeight="251662336" behindDoc="0" locked="0" layoutInCell="1" allowOverlap="1" wp14:anchorId="595C96D1" wp14:editId="6BCB5172">
+              <wp:anchor distT="0" distB="0" distL="114300" distR="114300" simplePos="0" relativeHeight="251721728" behindDoc="0" locked="0" layoutInCell="1" allowOverlap="1" wp14:anchorId="46D39C36" wp14:editId="245A8F47">
                 <wp:simplePos x="0" y="0"/>
                 <wp:positionH relativeFrom="page">
-                  <wp:posOffset>2010567</wp:posOffset>
+                  <wp:posOffset>1997710</wp:posOffset>
                 </wp:positionH>
                 <wp:positionV relativeFrom="paragraph">
-                  <wp:posOffset>6013778</wp:posOffset>
+                  <wp:posOffset>5635625</wp:posOffset>
                 </wp:positionV>
-                <wp:extent cx="5545318" cy="4047510"/>
+                <wp:extent cx="5544820" cy="4047490"/>
                 <wp:effectExtent l="247650" t="266700" r="170180" b="162560"/>
                 <wp:wrapNone/>
                 <wp:docPr id="1023355506" name="Right Triangle 4"/>
@@ -1134,7 +1053,7 @@
                       <wps:spPr>
                         <a:xfrm flipH="1">
                           <a:off x="0" y="0"/>
-                          <a:ext cx="5545318" cy="4047510"/>
+                          <a:ext cx="5544820" cy="4047490"/>
                         </a:xfrm>
                         <a:prstGeom prst="rtTriangle">
                           <a:avLst/>
@@ -1191,11 +1110,11 @@
           </mc:Choice>
           <mc:Fallback>
             <w:pict>
-              <v:shapetype w14:anchorId="2C831025" id="_x0000_t6" coordsize="21600,21600" o:spt="6" path="m,l,21600r21600,xe">
+              <v:shapetype w14:anchorId="2DBFB231" id="_x0000_t6" coordsize="21600,21600" o:spt="6" path="m,l,21600r21600,xe">
                 <v:stroke joinstyle="miter"/>
                 <v:path gradientshapeok="t" o:connecttype="custom" o:connectlocs="0,0;0,10800;0,21600;10800,21600;21600,21600;10800,10800" textboxrect="1800,12600,12600,19800"/>
               </v:shapetype>
-              <v:shape id="Right Triangle 4" o:spid="_x0000_s1026" type="#_x0000_t6" style="position:absolute;margin-left:158.3pt;margin-top:473.55pt;width:436.65pt;height:318.7pt;flip:x;z-index:251662336;visibility:visible;mso-wrap-style:square;mso-width-percent:0;mso-height-percent:0;mso-wrap-distance-left:9pt;mso-wrap-distance-top:0;mso-wrap-distance-right:9pt;mso-wrap-distance-bottom:0;mso-position-horizontal:absolute;mso-position-horizontal-relative:page;mso-position-vertical:absolute;mso-position-vertical-relative:text;mso-width-percent:0;mso-height-percent:0;mso-width-relative:margin;mso-height-relative:margin;v-text-anchor:middle" o:gfxdata="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" fillcolor="#323e4f [2415]" stroked="f" strokeweight="1pt">
+              <v:shape id="Right Triangle 4" o:spid="_x0000_s1026" type="#_x0000_t6" style="position:absolute;margin-left:157.3pt;margin-top:443.75pt;width:436.6pt;height:318.7pt;flip:x;z-index:251721728;visibility:visible;mso-wrap-style:square;mso-width-percent:0;mso-height-percent:0;mso-wrap-distance-left:9pt;mso-wrap-distance-top:0;mso-wrap-distance-right:9pt;mso-wrap-distance-bottom:0;mso-position-horizontal:absolute;mso-position-horizontal-relative:page;mso-position-vertical:absolute;mso-position-vertical-relative:text;mso-width-percent:0;mso-height-percent:0;mso-width-relative:margin;mso-height-relative:margin;v-text-anchor:middle" o:gfxdata="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" fillcolor="#323e4f [2415]" stroked="f" strokeweight="1pt">
                 <v:shadow on="t" color="black" opacity="38010f" origin=".5,.5" offset="-2.24506mm,-2.24506mm"/>
                 <w10:wrap anchorx="page"/>
               </v:shape>
@@ -1210,7 +1129,610 @@
         <mc:AlternateContent>
           <mc:Choice Requires="wps">
             <w:drawing>
-              <wp:anchor distT="0" distB="0" distL="114300" distR="114300" simplePos="0" relativeHeight="251661312" behindDoc="0" locked="0" layoutInCell="1" allowOverlap="1" wp14:anchorId="79FB93DC" wp14:editId="42831E58">
+              <wp:anchor distT="0" distB="0" distL="114300" distR="114300" simplePos="0" relativeHeight="251705344" behindDoc="0" locked="0" layoutInCell="1" allowOverlap="1" wp14:anchorId="4938DDA1" wp14:editId="769BAD59">
+                <wp:simplePos x="0" y="0"/>
+                <wp:positionH relativeFrom="margin">
+                  <wp:align>center</wp:align>
+                </wp:positionH>
+                <wp:positionV relativeFrom="paragraph">
+                  <wp:posOffset>3425959</wp:posOffset>
+                </wp:positionV>
+                <wp:extent cx="4850765" cy="2444817"/>
+                <wp:effectExtent l="0" t="0" r="6985" b="0"/>
+                <wp:wrapNone/>
+                <wp:docPr id="27" name="TextBox 26">
+                  <a:extLst xmlns:a="http://schemas.openxmlformats.org/drawingml/2006/main">
+                    <a:ext uri="{FF2B5EF4-FFF2-40B4-BE49-F238E27FC236}">
+                      <a16:creationId xmlns:a16="http://schemas.microsoft.com/office/drawing/2014/main" id="{78401CCC-3C65-1A56-77A5-2ADC5A23D39E}"/>
+                    </a:ext>
+                  </a:extLst>
+                </wp:docPr>
+                <wp:cNvGraphicFramePr/>
+                <a:graphic xmlns:a="http://schemas.openxmlformats.org/drawingml/2006/main">
+                  <a:graphicData uri="http://schemas.microsoft.com/office/word/2010/wordprocessingShape">
+                    <wps:wsp>
+                      <wps:cNvSpPr txBox="1"/>
+                      <wps:spPr>
+                        <a:xfrm>
+                          <a:off x="0" y="0"/>
+                          <a:ext cx="4850765" cy="2444817"/>
+                        </a:xfrm>
+                        <a:prstGeom prst="rect">
+                          <a:avLst/>
+                        </a:prstGeom>
+                        <a:solidFill>
+                          <a:schemeClr val="bg1"/>
+                        </a:solidFill>
+                        <a:effectLst/>
+                      </wps:spPr>
+                      <wps:txbx>
+                        <w:txbxContent>
+                          <w:p>
+                            <w:pPr>
+                              <w:spacing w:after="130" w:line="247" w:lineRule="auto"/>
+                              <w:ind w:left="14" w:hanging="14"/>
+                              <w:rPr>
+                                <w:rFonts w:eastAsia="Times New Roman"/>
+                                <w:b/>
+                                <w:bCs/>
+                                <w:color w:val="000000"/>
+                                <w:kern w:val="24"/>
+                                <w:sz w:val="48"/>
+                                <w:szCs w:val="48"/>
+                                <w14:shadow w14:blurRad="88900" w14:dist="50800" w14:dir="2700000" w14:sx="100000" w14:sy="100000" w14:kx="0" w14:ky="0" w14:algn="tl">
+                                  <w14:srgbClr w14:val="000000">
+                                    <w14:alpha w14:val="80000"/>
+                                  </w14:srgbClr>
+                                </w14:shadow>
+                              </w:rPr>
+                            </w:pPr>
+                            <w:r>
+                              <w:rPr>
+                                <w:rFonts w:eastAsia="Times New Roman"/>
+                                <w:b/>
+                                <w:bCs/>
+                                <w:color w:val="000000"/>
+                                <w:kern w:val="24"/>
+                                <w:sz w:val="48"/>
+                                <w:szCs w:val="48"/>
+                                <w14:shadow w14:blurRad="88900" w14:dist="50800" w14:dir="2700000" w14:sx="100000" w14:sy="100000" w14:kx="0" w14:ky="0" w14:algn="tl">
+                                  <w14:srgbClr w14:val="000000">
+                                    <w14:alpha w14:val="80000"/>
+                                  </w14:srgbClr>
+                                </w14:shadow>
+                              </w:rPr>
+                              <w:t>Cloud Base</w:t>
+                            </w:r>
+                          </w:p>
+                          <w:p>
+                            <w:pPr>
+                              <w:spacing w:after="130" w:line="247" w:lineRule="auto"/>
+                              <w:ind w:left="14" w:hanging="14"/>
+                              <w:rPr>
+                                <w:rFonts w:hAnsi="Calibri"/>
+                                <w:color w:val="404040" w:themeColor="text1" w:themeTint="BF"/>
+                                <w:kern w:val="24"/>
+                                <w:sz w:val="32"/>
+                                <w:szCs w:val="32"/>
+                                <w14:shadow w14:blurRad="88900" w14:dist="50800" w14:dir="2700000" w14:sx="100000" w14:sy="100000" w14:kx="0" w14:ky="0" w14:algn="tl">
+                                  <w14:srgbClr w14:val="000000">
+                                    <w14:alpha w14:val="80000"/>
+                                  </w14:srgbClr>
+                                </w14:shadow>
+                              </w:rPr>
+                            </w:pPr>
+                            <w:r>
+                              <w:rPr>
+                                <w:rFonts w:hAnsi="Calibri"/>
+                                <w:color w:val="404040" w:themeColor="text1" w:themeTint="BF"/>
+                                <w:kern w:val="24"/>
+                                <w:sz w:val="32"/>
+                                <w:szCs w:val="32"/>
+                                <w14:shadow w14:blurRad="88900" w14:dist="50800" w14:dir="2700000" w14:sx="100000" w14:sy="100000" w14:kx="0" w14:ky="0" w14:algn="tl">
+                                  <w14:srgbClr w14:val="000000">
+                                    <w14:alpha w14:val="80000"/>
+                                  </w14:srgbClr>
+                                </w14:shadow>
+                              </w:rPr>
+                              <w:t>A Node.js-based Web Application for Movie Management</w:t>
+                            </w:r>
+                          </w:p>
+                          <w:p>
+                            <w:pPr>
+                              <w:spacing w:after="130" w:line="247" w:lineRule="auto"/>
+                              <w:ind w:left="14" w:hanging="14"/>
+                              <w:rPr>
+                                <w:rFonts w:eastAsia="Times New Roman" w:cstheme="minorHAnsi"/>
+                                <w:color w:val="404040" w:themeColor="text1" w:themeTint="BF"/>
+                                <w:kern w:val="24"/>
+                                <w:sz w:val="32"/>
+                                <w:szCs w:val="32"/>
+                                <w14:shadow w14:blurRad="88900" w14:dist="50800" w14:dir="2700000" w14:sx="100000" w14:sy="100000" w14:kx="0" w14:ky="0" w14:algn="tl">
+                                  <w14:srgbClr w14:val="000000">
+                                    <w14:alpha w14:val="80000"/>
+                                  </w14:srgbClr>
+                                </w14:shadow>
+                              </w:rPr>
+                            </w:pPr>
+                            <w:r>
+                              <w:rPr>
+                                <w:rFonts w:eastAsia="Times New Roman" w:cstheme="minorHAnsi"/>
+                                <w:color w:val="404040" w:themeColor="text1" w:themeTint="BF"/>
+                                <w:kern w:val="24"/>
+                                <w:sz w:val="32"/>
+                                <w:szCs w:val="32"/>
+                                <w14:shadow w14:blurRad="88900" w14:dist="50800" w14:dir="2700000" w14:sx="100000" w14:sy="100000" w14:kx="0" w14:ky="0" w14:algn="tl">
+                                  <w14:srgbClr w14:val="000000">
+                                    <w14:alpha w14:val="80000"/>
+                                  </w14:srgbClr>
+                                </w14:shadow>
+                              </w:rPr>
+                              <w:t xml:space="preserve">[ </w:t>
+                            </w:r>
+                            <w:proofErr w:type="gramStart"/>
+                            <w:r>
+                              <w:rPr>
+                                <w:rFonts w:eastAsia="Times New Roman" w:cstheme="minorHAnsi"/>
+                                <w:color w:val="404040" w:themeColor="text1" w:themeTint="BF"/>
+                                <w:kern w:val="24"/>
+                                <w:sz w:val="32"/>
+                                <w:szCs w:val="32"/>
+                                <w14:shadow w14:blurRad="88900" w14:dist="50800" w14:dir="2700000" w14:sx="100000" w14:sy="100000" w14:kx="0" w14:ky="0" w14:algn="tl">
+                                  <w14:srgbClr w14:val="000000">
+                                    <w14:alpha w14:val="80000"/>
+                                  </w14:srgbClr>
+                                </w14:shadow>
+                              </w:rPr>
+                              <w:t>BMCET</w:t>
+                            </w:r>
+                            <w:r>
+                              <w:rPr>
+                                <w:rFonts w:eastAsia="Times New Roman" w:cstheme="minorHAnsi"/>
+                                <w:color w:val="404040" w:themeColor="text1" w:themeTint="BF"/>
+                                <w:kern w:val="24"/>
+                                <w:sz w:val="32"/>
+                                <w:szCs w:val="32"/>
+                                <w14:shadow w14:blurRad="88900" w14:dist="50800" w14:dir="2700000" w14:sx="100000" w14:sy="100000" w14:kx="0" w14:ky="0" w14:algn="tl">
+                                  <w14:srgbClr w14:val="000000">
+                                    <w14:alpha w14:val="80000"/>
+                                  </w14:srgbClr>
+                                </w14:shadow>
+                              </w:rPr>
+                              <w:t xml:space="preserve"> ]</w:t>
+                            </w:r>
+                            <w:proofErr w:type="gramEnd"/>
+                          </w:p>
+                        </w:txbxContent>
+                      </wps:txbx>
+                      <wps:bodyPr wrap="square" rtlCol="0" anchor="ctr">
+                        <a:noAutofit/>
+                      </wps:bodyPr>
+                    </wps:wsp>
+                  </a:graphicData>
+                </a:graphic>
+                <wp14:sizeRelH relativeFrom="margin">
+                  <wp14:pctWidth>0</wp14:pctWidth>
+                </wp14:sizeRelH>
+                <wp14:sizeRelV relativeFrom="margin">
+                  <wp14:pctHeight>0</wp14:pctHeight>
+                </wp14:sizeRelV>
+              </wp:anchor>
+            </w:drawing>
+          </mc:Choice>
+          <mc:Fallback>
+            <w:pict>
+              <v:shape w14:anchorId="4938DDA1" id="TextBox 26" o:spid="_x0000_s1028" type="#_x0000_t202" style="position:absolute;margin-left:0;margin-top:269.75pt;width:381.95pt;height:192.5pt;z-index:251705344;visibility:visible;mso-wrap-style:square;mso-width-percent:0;mso-height-percent:0;mso-wrap-distance-left:9pt;mso-wrap-distance-top:0;mso-wrap-distance-right:9pt;mso-wrap-distance-bottom:0;mso-position-horizontal:center;mso-position-horizontal-relative:margin;mso-position-vertical:absolute;mso-position-vertical-relative:text;mso-width-percent:0;mso-height-percent:0;mso-width-relative:margin;mso-height-relative:margin;v-text-anchor:middle" o:gfxdata="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" fillcolor="white [3212]" stroked="f">
+                <v:textbox>
+                  <w:txbxContent>
+                    <w:p>
+                      <w:pPr>
+                        <w:spacing w:after="130" w:line="247" w:lineRule="auto"/>
+                        <w:ind w:left="14" w:hanging="14"/>
+                        <w:rPr>
+                          <w:rFonts w:eastAsia="Times New Roman"/>
+                          <w:b/>
+                          <w:bCs/>
+                          <w:color w:val="000000"/>
+                          <w:kern w:val="24"/>
+                          <w:sz w:val="48"/>
+                          <w:szCs w:val="48"/>
+                          <w14:shadow w14:blurRad="88900" w14:dist="50800" w14:dir="2700000" w14:sx="100000" w14:sy="100000" w14:kx="0" w14:ky="0" w14:algn="tl">
+                            <w14:srgbClr w14:val="000000">
+                              <w14:alpha w14:val="80000"/>
+                            </w14:srgbClr>
+                          </w14:shadow>
+                        </w:rPr>
+                      </w:pPr>
+                      <w:r>
+                        <w:rPr>
+                          <w:rFonts w:eastAsia="Times New Roman"/>
+                          <w:b/>
+                          <w:bCs/>
+                          <w:color w:val="000000"/>
+                          <w:kern w:val="24"/>
+                          <w:sz w:val="48"/>
+                          <w:szCs w:val="48"/>
+                          <w14:shadow w14:blurRad="88900" w14:dist="50800" w14:dir="2700000" w14:sx="100000" w14:sy="100000" w14:kx="0" w14:ky="0" w14:algn="tl">
+                            <w14:srgbClr w14:val="000000">
+                              <w14:alpha w14:val="80000"/>
+                            </w14:srgbClr>
+                          </w14:shadow>
+                        </w:rPr>
+                        <w:t>Cloud Base</w:t>
+                      </w:r>
+                    </w:p>
+                    <w:p>
+                      <w:pPr>
+                        <w:spacing w:after="130" w:line="247" w:lineRule="auto"/>
+                        <w:ind w:left="14" w:hanging="14"/>
+                        <w:rPr>
+                          <w:rFonts w:hAnsi="Calibri"/>
+                          <w:color w:val="404040" w:themeColor="text1" w:themeTint="BF"/>
+                          <w:kern w:val="24"/>
+                          <w:sz w:val="32"/>
+                          <w:szCs w:val="32"/>
+                          <w14:shadow w14:blurRad="88900" w14:dist="50800" w14:dir="2700000" w14:sx="100000" w14:sy="100000" w14:kx="0" w14:ky="0" w14:algn="tl">
+                            <w14:srgbClr w14:val="000000">
+                              <w14:alpha w14:val="80000"/>
+                            </w14:srgbClr>
+                          </w14:shadow>
+                        </w:rPr>
+                      </w:pPr>
+                      <w:r>
+                        <w:rPr>
+                          <w:rFonts w:hAnsi="Calibri"/>
+                          <w:color w:val="404040" w:themeColor="text1" w:themeTint="BF"/>
+                          <w:kern w:val="24"/>
+                          <w:sz w:val="32"/>
+                          <w:szCs w:val="32"/>
+                          <w14:shadow w14:blurRad="88900" w14:dist="50800" w14:dir="2700000" w14:sx="100000" w14:sy="100000" w14:kx="0" w14:ky="0" w14:algn="tl">
+                            <w14:srgbClr w14:val="000000">
+                              <w14:alpha w14:val="80000"/>
+                            </w14:srgbClr>
+                          </w14:shadow>
+                        </w:rPr>
+                        <w:t>A Node.js-based Web Application for Movie Management</w:t>
+                      </w:r>
+                    </w:p>
+                    <w:p>
+                      <w:pPr>
+                        <w:spacing w:after="130" w:line="247" w:lineRule="auto"/>
+                        <w:ind w:left="14" w:hanging="14"/>
+                        <w:rPr>
+                          <w:rFonts w:eastAsia="Times New Roman" w:cstheme="minorHAnsi"/>
+                          <w:color w:val="404040" w:themeColor="text1" w:themeTint="BF"/>
+                          <w:kern w:val="24"/>
+                          <w:sz w:val="32"/>
+                          <w:szCs w:val="32"/>
+                          <w14:shadow w14:blurRad="88900" w14:dist="50800" w14:dir="2700000" w14:sx="100000" w14:sy="100000" w14:kx="0" w14:ky="0" w14:algn="tl">
+                            <w14:srgbClr w14:val="000000">
+                              <w14:alpha w14:val="80000"/>
+                            </w14:srgbClr>
+                          </w14:shadow>
+                        </w:rPr>
+                      </w:pPr>
+                      <w:r>
+                        <w:rPr>
+                          <w:rFonts w:eastAsia="Times New Roman" w:cstheme="minorHAnsi"/>
+                          <w:color w:val="404040" w:themeColor="text1" w:themeTint="BF"/>
+                          <w:kern w:val="24"/>
+                          <w:sz w:val="32"/>
+                          <w:szCs w:val="32"/>
+                          <w14:shadow w14:blurRad="88900" w14:dist="50800" w14:dir="2700000" w14:sx="100000" w14:sy="100000" w14:kx="0" w14:ky="0" w14:algn="tl">
+                            <w14:srgbClr w14:val="000000">
+                              <w14:alpha w14:val="80000"/>
+                            </w14:srgbClr>
+                          </w14:shadow>
+                        </w:rPr>
+                        <w:t xml:space="preserve">[ </w:t>
+                      </w:r>
+                      <w:proofErr w:type="gramStart"/>
+                      <w:r>
+                        <w:rPr>
+                          <w:rFonts w:eastAsia="Times New Roman" w:cstheme="minorHAnsi"/>
+                          <w:color w:val="404040" w:themeColor="text1" w:themeTint="BF"/>
+                          <w:kern w:val="24"/>
+                          <w:sz w:val="32"/>
+                          <w:szCs w:val="32"/>
+                          <w14:shadow w14:blurRad="88900" w14:dist="50800" w14:dir="2700000" w14:sx="100000" w14:sy="100000" w14:kx="0" w14:ky="0" w14:algn="tl">
+                            <w14:srgbClr w14:val="000000">
+                              <w14:alpha w14:val="80000"/>
+                            </w14:srgbClr>
+                          </w14:shadow>
+                        </w:rPr>
+                        <w:t>BMCET</w:t>
+                      </w:r>
+                      <w:r>
+                        <w:rPr>
+                          <w:rFonts w:eastAsia="Times New Roman" w:cstheme="minorHAnsi"/>
+                          <w:color w:val="404040" w:themeColor="text1" w:themeTint="BF"/>
+                          <w:kern w:val="24"/>
+                          <w:sz w:val="32"/>
+                          <w:szCs w:val="32"/>
+                          <w14:shadow w14:blurRad="88900" w14:dist="50800" w14:dir="2700000" w14:sx="100000" w14:sy="100000" w14:kx="0" w14:ky="0" w14:algn="tl">
+                            <w14:srgbClr w14:val="000000">
+                              <w14:alpha w14:val="80000"/>
+                            </w14:srgbClr>
+                          </w14:shadow>
+                        </w:rPr>
+                        <w:t xml:space="preserve"> ]</w:t>
+                      </w:r>
+                      <w:proofErr w:type="gramEnd"/>
+                    </w:p>
+                  </w:txbxContent>
+                </v:textbox>
+                <w10:wrap anchorx="margin"/>
+              </v:shape>
+            </w:pict>
+          </mc:Fallback>
+        </mc:AlternateContent>
+      </w:r>
+      <w:r>
+        <w:rPr>
+          <w:noProof/>
+        </w:rPr>
+        <mc:AlternateContent>
+          <mc:Choice Requires="wps">
+            <w:drawing>
+              <wp:anchor distT="0" distB="0" distL="114300" distR="114300" simplePos="0" relativeHeight="251703296" behindDoc="0" locked="0" layoutInCell="1" allowOverlap="1" wp14:anchorId="43A789F5" wp14:editId="4D562066">
+                <wp:simplePos x="0" y="0"/>
+                <wp:positionH relativeFrom="margin">
+                  <wp:posOffset>1024623</wp:posOffset>
+                </wp:positionH>
+                <wp:positionV relativeFrom="paragraph">
+                  <wp:posOffset>1949116</wp:posOffset>
+                </wp:positionV>
+                <wp:extent cx="4253865" cy="1597793"/>
+                <wp:effectExtent l="0" t="0" r="0" b="2540"/>
+                <wp:wrapNone/>
+                <wp:docPr id="26" name="TextBox 25">
+                  <a:extLst xmlns:a="http://schemas.openxmlformats.org/drawingml/2006/main">
+                    <a:ext uri="{FF2B5EF4-FFF2-40B4-BE49-F238E27FC236}">
+                      <a16:creationId xmlns:a16="http://schemas.microsoft.com/office/drawing/2014/main" id="{61BBAB6A-0056-4EF6-08F5-D9D67D5BFC38}"/>
+                    </a:ext>
+                  </a:extLst>
+                </wp:docPr>
+                <wp:cNvGraphicFramePr/>
+                <a:graphic xmlns:a="http://schemas.openxmlformats.org/drawingml/2006/main">
+                  <a:graphicData uri="http://schemas.microsoft.com/office/word/2010/wordprocessingShape">
+                    <wps:wsp>
+                      <wps:cNvSpPr txBox="1"/>
+                      <wps:spPr>
+                        <a:xfrm>
+                          <a:off x="0" y="0"/>
+                          <a:ext cx="4253865" cy="1597793"/>
+                        </a:xfrm>
+                        <a:prstGeom prst="rect">
+                          <a:avLst/>
+                        </a:prstGeom>
+                        <a:solidFill>
+                          <a:schemeClr val="bg1"/>
+                        </a:solidFill>
+                      </wps:spPr>
+                      <wps:txbx>
+                        <w:txbxContent>
+                          <w:p>
+                            <w:pPr>
+                              <w:spacing w:after="130" w:line="247" w:lineRule="auto"/>
+                              <w:ind w:left="14" w:hanging="14"/>
+                              <w:jc w:val="center"/>
+                              <w:rPr>
+                                <w:rFonts w:eastAsia="Times New Roman" w:cstheme="minorHAnsi"/>
+                                <w:b/>
+                                <w:bCs/>
+                                <w:color w:val="404040" w:themeColor="text1" w:themeTint="BF"/>
+                                <w:kern w:val="24"/>
+                                <w:sz w:val="36"/>
+                                <w:szCs w:val="36"/>
+                                <w14:ligatures w14:val="none"/>
+                              </w:rPr>
+                            </w:pPr>
+                            <w:r>
+                              <w:rPr>
+                                <w:rFonts w:eastAsia="Times New Roman" w:cstheme="minorHAnsi"/>
+                                <w:b/>
+                                <w:bCs/>
+                                <w:color w:val="404040" w:themeColor="text1" w:themeTint="BF"/>
+                                <w:kern w:val="24"/>
+                                <w:sz w:val="36"/>
+                                <w:szCs w:val="36"/>
+                              </w:rPr>
+                              <w:t>Bhagwan Mahavir College of Engineering &amp; Technology</w:t>
+                            </w:r>
+                          </w:p>
+                        </w:txbxContent>
+                      </wps:txbx>
+                      <wps:bodyPr wrap="square" rtlCol="0">
+                        <a:noAutofit/>
+                      </wps:bodyPr>
+                    </wps:wsp>
+                  </a:graphicData>
+                </a:graphic>
+                <wp14:sizeRelH relativeFrom="margin">
+                  <wp14:pctWidth>0</wp14:pctWidth>
+                </wp14:sizeRelH>
+                <wp14:sizeRelV relativeFrom="margin">
+                  <wp14:pctHeight>0</wp14:pctHeight>
+                </wp14:sizeRelV>
+              </wp:anchor>
+            </w:drawing>
+          </mc:Choice>
+          <mc:Fallback>
+            <w:pict>
+              <v:shape w14:anchorId="43A789F5" id="TextBox 25" o:spid="_x0000_s1029" type="#_x0000_t202" style="position:absolute;margin-left:80.7pt;margin-top:153.45pt;width:334.95pt;height:125.8pt;z-index:251703296;visibility:visible;mso-wrap-style:square;mso-width-percent:0;mso-height-percent:0;mso-wrap-distance-left:9pt;mso-wrap-distance-top:0;mso-wrap-distance-right:9pt;mso-wrap-distance-bottom:0;mso-position-horizontal:absolute;mso-position-horizontal-relative:margin;mso-position-vertical:absolute;mso-position-vertical-relative:text;mso-width-percent:0;mso-height-percent:0;mso-width-relative:margin;mso-height-relative:margin;v-text-anchor:top" o:gfxdata="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" fillcolor="white [3212]" stroked="f">
+                <v:textbox>
+                  <w:txbxContent>
+                    <w:p>
+                      <w:pPr>
+                        <w:spacing w:after="130" w:line="247" w:lineRule="auto"/>
+                        <w:ind w:left="14" w:hanging="14"/>
+                        <w:jc w:val="center"/>
+                        <w:rPr>
+                          <w:rFonts w:eastAsia="Times New Roman" w:cstheme="minorHAnsi"/>
+                          <w:b/>
+                          <w:bCs/>
+                          <w:color w:val="404040" w:themeColor="text1" w:themeTint="BF"/>
+                          <w:kern w:val="24"/>
+                          <w:sz w:val="36"/>
+                          <w:szCs w:val="36"/>
+                          <w14:ligatures w14:val="none"/>
+                        </w:rPr>
+                      </w:pPr>
+                      <w:r>
+                        <w:rPr>
+                          <w:rFonts w:eastAsia="Times New Roman" w:cstheme="minorHAnsi"/>
+                          <w:b/>
+                          <w:bCs/>
+                          <w:color w:val="404040" w:themeColor="text1" w:themeTint="BF"/>
+                          <w:kern w:val="24"/>
+                          <w:sz w:val="36"/>
+                          <w:szCs w:val="36"/>
+                        </w:rPr>
+                        <w:t>Bhagwan Mahavir College of Engineering &amp; Technology</w:t>
+                      </w:r>
+                    </w:p>
+                  </w:txbxContent>
+                </v:textbox>
+                <w10:wrap anchorx="margin"/>
+              </v:shape>
+            </w:pict>
+          </mc:Fallback>
+        </mc:AlternateContent>
+      </w:r>
+      <w:r>
+        <w:rPr>
+          <w:noProof/>
+        </w:rPr>
+        <mc:AlternateContent>
+          <mc:Choice Requires="wps">
+            <w:drawing>
+              <wp:anchor distT="0" distB="0" distL="114300" distR="114300" simplePos="0" relativeHeight="251697152" behindDoc="0" locked="0" layoutInCell="1" allowOverlap="1" wp14:anchorId="02BB87B0" wp14:editId="7C25C6A3">
+                <wp:simplePos x="0" y="0"/>
+                <wp:positionH relativeFrom="margin">
+                  <wp:posOffset>1172210</wp:posOffset>
+                </wp:positionH>
+                <wp:positionV relativeFrom="paragraph">
+                  <wp:posOffset>281071</wp:posOffset>
+                </wp:positionV>
+                <wp:extent cx="3955983" cy="584200"/>
+                <wp:effectExtent l="0" t="0" r="0" b="0"/>
+                <wp:wrapNone/>
+                <wp:docPr id="25" name="TextBox 24">
+                  <a:extLst xmlns:a="http://schemas.openxmlformats.org/drawingml/2006/main">
+                    <a:ext uri="{FF2B5EF4-FFF2-40B4-BE49-F238E27FC236}">
+                      <a16:creationId xmlns:a16="http://schemas.microsoft.com/office/drawing/2014/main" id="{3986BC35-F243-139B-D2FC-6086FEAE4359}"/>
+                    </a:ext>
+                  </a:extLst>
+                </wp:docPr>
+                <wp:cNvGraphicFramePr/>
+                <a:graphic xmlns:a="http://schemas.openxmlformats.org/drawingml/2006/main">
+                  <a:graphicData uri="http://schemas.microsoft.com/office/word/2010/wordprocessingShape">
+                    <wps:wsp>
+                      <wps:cNvSpPr txBox="1"/>
+                      <wps:spPr>
+                        <a:xfrm>
+                          <a:off x="0" y="0"/>
+                          <a:ext cx="3955983" cy="584200"/>
+                        </a:xfrm>
+                        <a:prstGeom prst="rect">
+                          <a:avLst/>
+                        </a:prstGeom>
+                        <a:noFill/>
+                      </wps:spPr>
+                      <wps:txbx>
+                        <w:txbxContent>
+                          <w:p>
+                            <w:pPr>
+                              <w:jc w:val="center"/>
+                              <w:rPr>
+                                <w:rFonts w:ascii="Cambria Math" w:eastAsia="Times New Roman" w:hAnsi="Cambria Math"/>
+                                <w:b/>
+                                <w:bCs/>
+                                <w:color w:val="000000"/>
+                                <w:kern w:val="24"/>
+                                <w:sz w:val="48"/>
+                                <w:szCs w:val="48"/>
+                                <w14:ligatures w14:val="none"/>
+                              </w:rPr>
+                            </w:pPr>
+                            <w:r>
+                              <w:rPr>
+                                <w:rFonts w:ascii="Cambria Math" w:eastAsia="Times New Roman" w:hAnsi="Cambria Math"/>
+                                <w:b/>
+                                <w:bCs/>
+                                <w:color w:val="000000"/>
+                                <w:kern w:val="24"/>
+                                <w:sz w:val="48"/>
+                                <w:szCs w:val="48"/>
+                              </w:rPr>
+                              <w:t>BHAGWAN MAHAVIR UNIVERSITY</w:t>
+                            </w:r>
+                          </w:p>
+                        </w:txbxContent>
+                      </wps:txbx>
+                      <wps:bodyPr wrap="square" rtlCol="0">
+                        <a:spAutoFit/>
+                      </wps:bodyPr>
+                    </wps:wsp>
+                  </a:graphicData>
+                </a:graphic>
+                <wp14:sizeRelH relativeFrom="margin">
+                  <wp14:pctWidth>0</wp14:pctWidth>
+                </wp14:sizeRelH>
+              </wp:anchor>
+            </w:drawing>
+          </mc:Choice>
+          <mc:Fallback>
+            <w:pict>
+              <v:shape w14:anchorId="02BB87B0" id="TextBox 24" o:spid="_x0000_s1030" type="#_x0000_t202" style="position:absolute;margin-left:92.3pt;margin-top:22.15pt;width:311.5pt;height:46pt;z-index:251697152;visibility:visible;mso-wrap-style:square;mso-width-percent:0;mso-wrap-distance-left:9pt;mso-wrap-distance-top:0;mso-wrap-distance-right:9pt;mso-wrap-distance-bottom:0;mso-position-horizontal:absolute;mso-position-horizontal-relative:margin;mso-position-vertical:absolute;mso-position-vertical-relative:text;mso-width-percent:0;mso-width-relative:margin;v-text-anchor:top" o:gfxdata="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" filled="f" stroked="f">
+                <v:textbox style="mso-fit-shape-to-text:t">
+                  <w:txbxContent>
+                    <w:p>
+                      <w:pPr>
+                        <w:jc w:val="center"/>
+                        <w:rPr>
+                          <w:rFonts w:ascii="Cambria Math" w:eastAsia="Times New Roman" w:hAnsi="Cambria Math"/>
+                          <w:b/>
+                          <w:bCs/>
+                          <w:color w:val="000000"/>
+                          <w:kern w:val="24"/>
+                          <w:sz w:val="48"/>
+                          <w:szCs w:val="48"/>
+                          <w14:ligatures w14:val="none"/>
+                        </w:rPr>
+                      </w:pPr>
+                      <w:r>
+                        <w:rPr>
+                          <w:rFonts w:ascii="Cambria Math" w:eastAsia="Times New Roman" w:hAnsi="Cambria Math"/>
+                          <w:b/>
+                          <w:bCs/>
+                          <w:color w:val="000000"/>
+                          <w:kern w:val="24"/>
+                          <w:sz w:val="48"/>
+                          <w:szCs w:val="48"/>
+                        </w:rPr>
+                        <w:t>BHAGWAN MAHAVIR UNIVERSITY</w:t>
+                      </w:r>
+                    </w:p>
+                  </w:txbxContent>
+                </v:textbox>
+                <w10:wrap anchorx="margin"/>
+              </v:shape>
+            </w:pict>
+          </mc:Fallback>
+        </mc:AlternateContent>
+      </w:r>
+      <w:r>
+        <w:br w:type="page"/>
+      </w:r>
+      <w:r>
+        <w:rPr>
+          <w:noProof/>
+        </w:rPr>
+        <mc:AlternateContent>
+          <mc:Choice Requires="wps">
+            <w:drawing>
+              <wp:anchor distT="0" distB="0" distL="114300" distR="114300" simplePos="0" relativeHeight="251661312" behindDoc="0" locked="0" layoutInCell="1" allowOverlap="1" wp14:anchorId="79FB93DC" wp14:editId="4BFCCC87">
                 <wp:simplePos x="0" y="0"/>
                 <wp:positionH relativeFrom="page">
                   <wp:posOffset>442451</wp:posOffset>
@@ -1287,7 +1809,7 @@
           </mc:Choice>
           <mc:Fallback>
             <w:pict>
-              <v:shape w14:anchorId="6BC86B87" id="Right Triangle 4" o:spid="_x0000_s1026" type="#_x0000_t6" style="position:absolute;margin-left:34.85pt;margin-top:465.4pt;width:559.2pt;height:318.7pt;flip:x;z-index:251661312;visibility:visible;mso-wrap-style:square;mso-width-percent:0;mso-height-percent:0;mso-wrap-distance-left:9pt;mso-wrap-distance-top:0;mso-wrap-distance-right:9pt;mso-wrap-distance-bottom:0;mso-position-horizontal:absolute;mso-position-horizontal-relative:page;mso-position-vertical:absolute;mso-position-vertical-relative:text;mso-width-percent:0;mso-height-percent:0;mso-width-relative:margin;mso-height-relative:margin;v-text-anchor:middle" o:gfxdata="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" fillcolor="#cfcdcd [2894]" stroked="f" strokeweight="1pt">
+              <v:shape w14:anchorId="0DD8B72D" id="Right Triangle 4" o:spid="_x0000_s1026" type="#_x0000_t6" style="position:absolute;margin-left:34.85pt;margin-top:465.4pt;width:559.2pt;height:318.7pt;flip:x;z-index:251661312;visibility:visible;mso-wrap-style:square;mso-width-percent:0;mso-height-percent:0;mso-wrap-distance-left:9pt;mso-wrap-distance-top:0;mso-wrap-distance-right:9pt;mso-wrap-distance-bottom:0;mso-position-horizontal:absolute;mso-position-horizontal-relative:page;mso-position-vertical:absolute;mso-position-vertical-relative:text;mso-width-percent:0;mso-height-percent:0;mso-width-relative:margin;mso-height-relative:margin;v-text-anchor:middle" o:gfxdata="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" fillcolor="#cfcdcd [2894]" stroked="f" strokeweight="1pt">
                 <v:shadow on="t" color="black" opacity="45875f" origin="-.5,-.5" offset="2.94789mm,3.51317mm"/>
                 <w10:wrap anchorx="page"/>
               </v:shape>
@@ -1301,6 +1823,7 @@
     <w:tbl>
       <w:tblPr>
         <w:tblStyle w:val="TableGrid"/>
+        <w:tblpPr w:leftFromText="180" w:rightFromText="180" w:horzAnchor="margin" w:tblpY="1046"/>
         <w:tblW w:w="0" w:type="auto"/>
         <w:tblLook w:val="04A0" w:firstRow="1" w:lastRow="0" w:firstColumn="1" w:lastColumn="0" w:noHBand="0" w:noVBand="1"/>
       </w:tblPr>
@@ -1842,6 +2365,370 @@
     </w:tbl>
     <w:p>
       <w:r>
+        <w:rPr>
+          <w:noProof/>
+        </w:rPr>
+        <mc:AlternateContent>
+          <mc:Choice Requires="wps">
+            <w:drawing>
+              <wp:anchor distT="0" distB="0" distL="114300" distR="114300" simplePos="0" relativeHeight="251707392" behindDoc="0" locked="0" layoutInCell="1" allowOverlap="1" wp14:anchorId="3131D38D" wp14:editId="5F318725">
+                <wp:simplePos x="0" y="0"/>
+                <wp:positionH relativeFrom="margin">
+                  <wp:align>center</wp:align>
+                </wp:positionH>
+                <wp:positionV relativeFrom="paragraph">
+                  <wp:posOffset>3320148</wp:posOffset>
+                </wp:positionV>
+                <wp:extent cx="4764505" cy="2050181"/>
+                <wp:effectExtent l="0" t="0" r="0" b="7620"/>
+                <wp:wrapNone/>
+                <wp:docPr id="1524023040" name="Text Box 8"/>
+                <wp:cNvGraphicFramePr/>
+                <a:graphic xmlns:a="http://schemas.openxmlformats.org/drawingml/2006/main">
+                  <a:graphicData uri="http://schemas.microsoft.com/office/word/2010/wordprocessingShape">
+                    <wps:wsp>
+                      <wps:cNvSpPr txBox="1"/>
+                      <wps:spPr>
+                        <a:xfrm>
+                          <a:off x="0" y="0"/>
+                          <a:ext cx="4764505" cy="2050181"/>
+                        </a:xfrm>
+                        <a:prstGeom prst="rect">
+                          <a:avLst/>
+                        </a:prstGeom>
+                        <a:noFill/>
+                        <a:ln w="6350">
+                          <a:noFill/>
+                        </a:ln>
+                      </wps:spPr>
+                      <wps:txbx>
+                        <w:txbxContent>
+                          <w:p>
+                            <w:pPr>
+                              <w:jc w:val="center"/>
+                              <w:rPr>
+                                <w:rFonts w:asciiTheme="majorHAnsi" w:hAnsiTheme="majorHAnsi" w:cstheme="majorHAnsi"/>
+                                <w:b/>
+                                <w:bCs/>
+                                <w:color w:val="404040" w:themeColor="text1" w:themeTint="BF"/>
+                                <w:sz w:val="32"/>
+                                <w:szCs w:val="32"/>
+                              </w:rPr>
+                            </w:pPr>
+                            <w:r>
+                              <w:rPr>
+                                <w:rFonts w:asciiTheme="majorHAnsi" w:hAnsiTheme="majorHAnsi" w:cstheme="majorHAnsi"/>
+                                <w:b/>
+                                <w:bCs/>
+                                <w:color w:val="404040" w:themeColor="text1" w:themeTint="BF"/>
+                                <w:sz w:val="32"/>
+                                <w:szCs w:val="32"/>
+                              </w:rPr>
+                              <w:t>Vaibhav Senta: En no:  2128020601101</w:t>
+                            </w:r>
+                          </w:p>
+                          <w:p>
+                            <w:pPr>
+                              <w:jc w:val="center"/>
+                              <w:rPr>
+                                <w:rFonts w:asciiTheme="majorHAnsi" w:hAnsiTheme="majorHAnsi" w:cstheme="majorHAnsi"/>
+                                <w:b/>
+                                <w:bCs/>
+                                <w:color w:val="404040" w:themeColor="text1" w:themeTint="BF"/>
+                                <w:sz w:val="32"/>
+                                <w:szCs w:val="32"/>
+                              </w:rPr>
+                            </w:pPr>
+                            <w:r>
+                              <w:rPr>
+                                <w:rFonts w:asciiTheme="majorHAnsi" w:hAnsiTheme="majorHAnsi" w:cstheme="majorHAnsi"/>
+                                <w:b/>
+                                <w:bCs/>
+                                <w:color w:val="404040" w:themeColor="text1" w:themeTint="BF"/>
+                                <w:sz w:val="32"/>
+                                <w:szCs w:val="32"/>
+                              </w:rPr>
+                              <w:t>Sejal Gulhane</w:t>
+                            </w:r>
+                            <w:r>
+                              <w:rPr>
+                                <w:rFonts w:asciiTheme="majorHAnsi" w:hAnsiTheme="majorHAnsi" w:cstheme="majorHAnsi"/>
+                                <w:b/>
+                                <w:bCs/>
+                                <w:color w:val="404040" w:themeColor="text1" w:themeTint="BF"/>
+                                <w:sz w:val="32"/>
+                                <w:szCs w:val="32"/>
+                              </w:rPr>
+                              <w:t>: En no:  2128020601101</w:t>
+                            </w:r>
+                          </w:p>
+                          <w:p>
+                            <w:pPr>
+                              <w:jc w:val="center"/>
+                              <w:rPr>
+                                <w:rFonts w:asciiTheme="majorHAnsi" w:hAnsiTheme="majorHAnsi" w:cstheme="majorHAnsi"/>
+                                <w:b/>
+                                <w:bCs/>
+                                <w:color w:val="404040" w:themeColor="text1" w:themeTint="BF"/>
+                                <w:sz w:val="32"/>
+                                <w:szCs w:val="32"/>
+                              </w:rPr>
+                            </w:pPr>
+                            <w:r>
+                              <w:rPr>
+                                <w:rFonts w:asciiTheme="majorHAnsi" w:hAnsiTheme="majorHAnsi" w:cstheme="majorHAnsi"/>
+                                <w:b/>
+                                <w:bCs/>
+                                <w:color w:val="404040" w:themeColor="text1" w:themeTint="BF"/>
+                                <w:sz w:val="32"/>
+                                <w:szCs w:val="32"/>
+                              </w:rPr>
+                              <w:t>Vaibhav Senta: En no:  2128020601101</w:t>
+                            </w:r>
+                          </w:p>
+                          <w:p>
+                            <w:pPr>
+                              <w:jc w:val="center"/>
+                              <w:rPr>
+                                <w:rFonts w:asciiTheme="majorHAnsi" w:hAnsiTheme="majorHAnsi" w:cstheme="majorHAnsi"/>
+                                <w:b/>
+                                <w:bCs/>
+                                <w:color w:val="404040" w:themeColor="text1" w:themeTint="BF"/>
+                                <w:sz w:val="32"/>
+                                <w:szCs w:val="32"/>
+                              </w:rPr>
+                            </w:pPr>
+                            <w:r>
+                              <w:rPr>
+                                <w:rFonts w:asciiTheme="majorHAnsi" w:hAnsiTheme="majorHAnsi" w:cstheme="majorHAnsi"/>
+                                <w:b/>
+                                <w:bCs/>
+                                <w:color w:val="404040" w:themeColor="text1" w:themeTint="BF"/>
+                                <w:sz w:val="32"/>
+                                <w:szCs w:val="32"/>
+                              </w:rPr>
+                              <w:t>Vaibhav Senta: En no:  2128020601101</w:t>
+                            </w:r>
+                          </w:p>
+                          <w:p>
+                            <w:pPr>
+                              <w:jc w:val="right"/>
+                              <w:rPr>
+                                <w:rFonts w:asciiTheme="majorHAnsi" w:hAnsiTheme="majorHAnsi" w:cstheme="majorHAnsi"/>
+                                <w:b/>
+                                <w:bCs/>
+                                <w:color w:val="404040" w:themeColor="text1" w:themeTint="BF"/>
+                                <w:sz w:val="32"/>
+                                <w:szCs w:val="32"/>
+                              </w:rPr>
+                            </w:pPr>
+                          </w:p>
+                          <w:p>
+                            <w:pPr>
+                              <w:jc w:val="center"/>
+                              <w:rPr>
+                                <w:rFonts w:asciiTheme="majorHAnsi" w:hAnsiTheme="majorHAnsi" w:cstheme="majorHAnsi"/>
+                                <w:b/>
+                                <w:bCs/>
+                                <w:color w:val="404040" w:themeColor="text1" w:themeTint="BF"/>
+                                <w:sz w:val="32"/>
+                                <w:szCs w:val="32"/>
+                              </w:rPr>
+                            </w:pPr>
+                          </w:p>
+                          <w:p>
+                            <w:pPr>
+                              <w:jc w:val="right"/>
+                              <w:rPr>
+                                <w:rFonts w:asciiTheme="majorHAnsi" w:hAnsiTheme="majorHAnsi" w:cstheme="majorHAnsi"/>
+                                <w:b/>
+                                <w:bCs/>
+                                <w:color w:val="404040" w:themeColor="text1" w:themeTint="BF"/>
+                                <w:sz w:val="32"/>
+                                <w:szCs w:val="32"/>
+                              </w:rPr>
+                            </w:pPr>
+                          </w:p>
+                        </w:txbxContent>
+                      </wps:txbx>
+                      <wps:bodyPr rot="0" spcFirstLastPara="0" vertOverflow="overflow" horzOverflow="overflow" vert="horz" wrap="square" lIns="91440" tIns="45720" rIns="91440" bIns="45720" numCol="1" spcCol="0" rtlCol="0" fromWordArt="0" anchor="t" anchorCtr="0" forceAA="0" compatLnSpc="1">
+                        <a:prstTxWarp prst="textNoShape">
+                          <a:avLst/>
+                        </a:prstTxWarp>
+                        <a:noAutofit/>
+                      </wps:bodyPr>
+                    </wps:wsp>
+                  </a:graphicData>
+                </a:graphic>
+                <wp14:sizeRelH relativeFrom="margin">
+                  <wp14:pctWidth>0</wp14:pctWidth>
+                </wp14:sizeRelH>
+                <wp14:sizeRelV relativeFrom="margin">
+                  <wp14:pctHeight>0</wp14:pctHeight>
+                </wp14:sizeRelV>
+              </wp:anchor>
+            </w:drawing>
+          </mc:Choice>
+          <mc:Fallback>
+            <w:pict>
+              <v:shape w14:anchorId="3131D38D" id="_x0000_s1031" type="#_x0000_t202" style="position:absolute;margin-left:0;margin-top:261.45pt;width:375.15pt;height:161.45pt;z-index:251707392;visibility:visible;mso-wrap-style:square;mso-width-percent:0;mso-height-percent:0;mso-wrap-distance-left:9pt;mso-wrap-distance-top:0;mso-wrap-distance-right:9pt;mso-wrap-distance-bottom:0;mso-position-horizontal:center;mso-position-horizontal-relative:margin;mso-position-vertical:absolute;mso-position-vertical-relative:text;mso-width-percent:0;mso-height-percent:0;mso-width-relative:margin;mso-height-relative:margin;v-text-anchor:top" o:gfxdata="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" filled="f" stroked="f" strokeweight=".5pt">
+                <v:textbox>
+                  <w:txbxContent>
+                    <w:p>
+                      <w:pPr>
+                        <w:jc w:val="center"/>
+                        <w:rPr>
+                          <w:rFonts w:asciiTheme="majorHAnsi" w:hAnsiTheme="majorHAnsi" w:cstheme="majorHAnsi"/>
+                          <w:b/>
+                          <w:bCs/>
+                          <w:color w:val="404040" w:themeColor="text1" w:themeTint="BF"/>
+                          <w:sz w:val="32"/>
+                          <w:szCs w:val="32"/>
+                        </w:rPr>
+                      </w:pPr>
+                      <w:r>
+                        <w:rPr>
+                          <w:rFonts w:asciiTheme="majorHAnsi" w:hAnsiTheme="majorHAnsi" w:cstheme="majorHAnsi"/>
+                          <w:b/>
+                          <w:bCs/>
+                          <w:color w:val="404040" w:themeColor="text1" w:themeTint="BF"/>
+                          <w:sz w:val="32"/>
+                          <w:szCs w:val="32"/>
+                        </w:rPr>
+                        <w:t>Vaibhav Senta: En no:  2128020601101</w:t>
+                      </w:r>
+                    </w:p>
+                    <w:p>
+                      <w:pPr>
+                        <w:jc w:val="center"/>
+                        <w:rPr>
+                          <w:rFonts w:asciiTheme="majorHAnsi" w:hAnsiTheme="majorHAnsi" w:cstheme="majorHAnsi"/>
+                          <w:b/>
+                          <w:bCs/>
+                          <w:color w:val="404040" w:themeColor="text1" w:themeTint="BF"/>
+                          <w:sz w:val="32"/>
+                          <w:szCs w:val="32"/>
+                        </w:rPr>
+                      </w:pPr>
+                      <w:r>
+                        <w:rPr>
+                          <w:rFonts w:asciiTheme="majorHAnsi" w:hAnsiTheme="majorHAnsi" w:cstheme="majorHAnsi"/>
+                          <w:b/>
+                          <w:bCs/>
+                          <w:color w:val="404040" w:themeColor="text1" w:themeTint="BF"/>
+                          <w:sz w:val="32"/>
+                          <w:szCs w:val="32"/>
+                        </w:rPr>
+                        <w:t>Sejal Gulhane</w:t>
+                      </w:r>
+                      <w:r>
+                        <w:rPr>
+                          <w:rFonts w:asciiTheme="majorHAnsi" w:hAnsiTheme="majorHAnsi" w:cstheme="majorHAnsi"/>
+                          <w:b/>
+                          <w:bCs/>
+                          <w:color w:val="404040" w:themeColor="text1" w:themeTint="BF"/>
+                          <w:sz w:val="32"/>
+                          <w:szCs w:val="32"/>
+                        </w:rPr>
+                        <w:t>: En no:  2128020601101</w:t>
+                      </w:r>
+                    </w:p>
+                    <w:p>
+                      <w:pPr>
+                        <w:jc w:val="center"/>
+                        <w:rPr>
+                          <w:rFonts w:asciiTheme="majorHAnsi" w:hAnsiTheme="majorHAnsi" w:cstheme="majorHAnsi"/>
+                          <w:b/>
+                          <w:bCs/>
+                          <w:color w:val="404040" w:themeColor="text1" w:themeTint="BF"/>
+                          <w:sz w:val="32"/>
+                          <w:szCs w:val="32"/>
+                        </w:rPr>
+                      </w:pPr>
+                      <w:r>
+                        <w:rPr>
+                          <w:rFonts w:asciiTheme="majorHAnsi" w:hAnsiTheme="majorHAnsi" w:cstheme="majorHAnsi"/>
+                          <w:b/>
+                          <w:bCs/>
+                          <w:color w:val="404040" w:themeColor="text1" w:themeTint="BF"/>
+                          <w:sz w:val="32"/>
+                          <w:szCs w:val="32"/>
+                        </w:rPr>
+                        <w:t>Vaibhav Senta: En no:  2128020601101</w:t>
+                      </w:r>
+                    </w:p>
+                    <w:p>
+                      <w:pPr>
+                        <w:jc w:val="center"/>
+                        <w:rPr>
+                          <w:rFonts w:asciiTheme="majorHAnsi" w:hAnsiTheme="majorHAnsi" w:cstheme="majorHAnsi"/>
+                          <w:b/>
+                          <w:bCs/>
+                          <w:color w:val="404040" w:themeColor="text1" w:themeTint="BF"/>
+                          <w:sz w:val="32"/>
+                          <w:szCs w:val="32"/>
+                        </w:rPr>
+                      </w:pPr>
+                      <w:r>
+                        <w:rPr>
+                          <w:rFonts w:asciiTheme="majorHAnsi" w:hAnsiTheme="majorHAnsi" w:cstheme="majorHAnsi"/>
+                          <w:b/>
+                          <w:bCs/>
+                          <w:color w:val="404040" w:themeColor="text1" w:themeTint="BF"/>
+                          <w:sz w:val="32"/>
+                          <w:szCs w:val="32"/>
+                        </w:rPr>
+                        <w:t>Vaibhav Senta: En no:  2128020601101</w:t>
+                      </w:r>
+                    </w:p>
+                    <w:p>
+                      <w:pPr>
+                        <w:jc w:val="right"/>
+                        <w:rPr>
+                          <w:rFonts w:asciiTheme="majorHAnsi" w:hAnsiTheme="majorHAnsi" w:cstheme="majorHAnsi"/>
+                          <w:b/>
+                          <w:bCs/>
+                          <w:color w:val="404040" w:themeColor="text1" w:themeTint="BF"/>
+                          <w:sz w:val="32"/>
+                          <w:szCs w:val="32"/>
+                        </w:rPr>
+                      </w:pPr>
+                    </w:p>
+                    <w:p>
+                      <w:pPr>
+                        <w:jc w:val="center"/>
+                        <w:rPr>
+                          <w:rFonts w:asciiTheme="majorHAnsi" w:hAnsiTheme="majorHAnsi" w:cstheme="majorHAnsi"/>
+                          <w:b/>
+                          <w:bCs/>
+                          <w:color w:val="404040" w:themeColor="text1" w:themeTint="BF"/>
+                          <w:sz w:val="32"/>
+                          <w:szCs w:val="32"/>
+                        </w:rPr>
+                      </w:pPr>
+                    </w:p>
+                    <w:p>
+                      <w:pPr>
+                        <w:jc w:val="right"/>
+                        <w:rPr>
+                          <w:rFonts w:asciiTheme="majorHAnsi" w:hAnsiTheme="majorHAnsi" w:cstheme="majorHAnsi"/>
+                          <w:b/>
+                          <w:bCs/>
+                          <w:color w:val="404040" w:themeColor="text1" w:themeTint="BF"/>
+                          <w:sz w:val="32"/>
+                          <w:szCs w:val="32"/>
+                        </w:rPr>
+                      </w:pPr>
+                    </w:p>
+                  </w:txbxContent>
+                </v:textbox>
+                <w10:wrap anchorx="margin"/>
+              </v:shape>
+            </w:pict>
+          </mc:Fallback>
+        </mc:AlternateContent>
+      </w:r>
+      <w:r>
         <w:br w:type="page"/>
       </w:r>
     </w:p>
@@ -2679,8 +3566,20 @@
           <w:sz w:val="32"/>
           <w:szCs w:val="32"/>
         </w:rPr>
-        <w:t>, profile picture path, database path, date of birth, country code, phone number, login device array (initially empty), signup device details &amp; updatedAt</w:t>
-      </w:r>
+        <w:t xml:space="preserve">, profile picture path, database path, date of birth, country code, phone number, login device array (initially empty), signup device details &amp; </w:t>
+      </w:r>
+      <w:proofErr w:type="spellStart"/>
+      <w:r>
+        <w:rPr>
+          <w:rStyle w:val="s2"/>
+          <w:rFonts w:ascii="Aptos" w:hAnsi="Aptos"/>
+          <w:color w:val="000000" w:themeColor="text1"/>
+          <w:sz w:val="32"/>
+          <w:szCs w:val="32"/>
+        </w:rPr>
+        <w:t>updatedAt</w:t>
+      </w:r>
+      <w:proofErr w:type="spellEnd"/>
       <w:r>
         <w:rPr>
           <w:rStyle w:val="s2"/>
@@ -2807,7 +3706,51 @@
           <w:sz w:val="32"/>
           <w:szCs w:val="32"/>
         </w:rPr>
-        <w:t>title name, ucbid, release date, duration, cast, poster path, movie file path, available audio tracks, subtitle tracks, director, size, original file data, released in country, resolutions, uploadedBy, total visits, total ratings, total downloads, createdAt, updatedAt, total online streams etc.</w:t>
+        <w:t xml:space="preserve">title name, ucbid, release date, duration, cast, poster path, movie file path, available audio tracks, subtitle tracks, director, size, original file data, released in country, resolutions, </w:t>
+      </w:r>
+      <w:proofErr w:type="spellStart"/>
+      <w:r>
+        <w:rPr>
+          <w:rStyle w:val="s2"/>
+          <w:rFonts w:ascii="Aptos" w:hAnsi="Aptos"/>
+          <w:color w:val="000000" w:themeColor="text1"/>
+          <w:sz w:val="32"/>
+          <w:szCs w:val="32"/>
+        </w:rPr>
+        <w:t>uploadedBy</w:t>
+      </w:r>
+      <w:proofErr w:type="spellEnd"/>
+      <w:r>
+        <w:rPr>
+          <w:rStyle w:val="s2"/>
+          <w:rFonts w:ascii="Aptos" w:hAnsi="Aptos"/>
+          <w:color w:val="000000" w:themeColor="text1"/>
+          <w:sz w:val="32"/>
+          <w:szCs w:val="32"/>
+        </w:rPr>
+        <w:t xml:space="preserve">, total visits, total ratings, total downloads, createdAt, </w:t>
+      </w:r>
+      <w:proofErr w:type="spellStart"/>
+      <w:r>
+        <w:rPr>
+          <w:rStyle w:val="s2"/>
+          <w:rFonts w:ascii="Aptos" w:hAnsi="Aptos"/>
+          <w:color w:val="000000" w:themeColor="text1"/>
+          <w:sz w:val="32"/>
+          <w:szCs w:val="32"/>
+        </w:rPr>
+        <w:t>updatedAt</w:t>
+      </w:r>
+      <w:proofErr w:type="spellEnd"/>
+      <w:r>
+        <w:rPr>
+          <w:rStyle w:val="s2"/>
+          <w:rFonts w:ascii="Aptos" w:hAnsi="Aptos"/>
+          <w:color w:val="000000" w:themeColor="text1"/>
+          <w:sz w:val="32"/>
+          <w:szCs w:val="32"/>
+        </w:rPr>
+        <w:t>, total online streams etc.</w:t>
       </w:r>
     </w:p>
     <w:p>
@@ -2917,7 +3860,27 @@
           <w:sz w:val="32"/>
           <w:szCs w:val="32"/>
         </w:rPr>
-        <w:t xml:space="preserve"> mac address, CPU architecture, CPU model, CPU speed, CPU cores, temporary directory location, Browser, Browser version, createdAt &amp; updatedAt.</w:t>
+        <w:t xml:space="preserve"> mac address, CPU architecture, CPU model, CPU speed, CPU cores, temporary directory location, Browser, Browser version, createdAt &amp; </w:t>
+      </w:r>
+      <w:proofErr w:type="spellStart"/>
+      <w:r>
+        <w:rPr>
+          <w:rFonts w:ascii="Aptos" w:hAnsi="Aptos"/>
+          <w:color w:val="000000" w:themeColor="text1"/>
+          <w:sz w:val="32"/>
+          <w:szCs w:val="32"/>
+        </w:rPr>
+        <w:t>updatedAt</w:t>
+      </w:r>
+      <w:proofErr w:type="spellEnd"/>
+      <w:r>
+        <w:rPr>
+          <w:rFonts w:ascii="Aptos" w:hAnsi="Aptos"/>
+          <w:color w:val="000000" w:themeColor="text1"/>
+          <w:sz w:val="32"/>
+          <w:szCs w:val="32"/>
+        </w:rPr>
+        <w:t>.</w:t>
       </w:r>
     </w:p>
     <w:p>
@@ -3035,7 +3998,27 @@
           <w:sz w:val="32"/>
           <w:szCs w:val="32"/>
         </w:rPr>
-        <w:t xml:space="preserve"> mac address, CPU architecture, CPU model, CPU speed, CPU cores, temporary directory location, Browser, Browser version, createdAt &amp; updatedAt.</w:t>
+        <w:t xml:space="preserve"> mac address, CPU architecture, CPU model, CPU speed, CPU cores, temporary directory location, Browser, Browser version, createdAt &amp; </w:t>
+      </w:r>
+      <w:proofErr w:type="spellStart"/>
+      <w:r>
+        <w:rPr>
+          <w:rFonts w:ascii="Aptos" w:hAnsi="Aptos"/>
+          <w:color w:val="000000" w:themeColor="text1"/>
+          <w:sz w:val="32"/>
+          <w:szCs w:val="32"/>
+        </w:rPr>
+        <w:t>updatedAt</w:t>
+      </w:r>
+      <w:proofErr w:type="spellEnd"/>
+      <w:r>
+        <w:rPr>
+          <w:rFonts w:ascii="Aptos" w:hAnsi="Aptos"/>
+          <w:color w:val="000000" w:themeColor="text1"/>
+          <w:sz w:val="32"/>
+          <w:szCs w:val="32"/>
+        </w:rPr>
+        <w:t>.</w:t>
       </w:r>
     </w:p>
     <w:p>
@@ -4277,7 +5260,29 @@
           <w:sz w:val="32"/>
           <w:szCs w:val="32"/>
         </w:rPr>
-        <w:t>This device details will be wrapped in object and added in the user object with name “SignupDeviceDetails”.</w:t>
+        <w:t>This device details will be wrapped in object and added in the user object with name “</w:t>
+      </w:r>
+      <w:proofErr w:type="spellStart"/>
+      <w:r>
+        <w:rPr>
+          <w:rStyle w:val="s2"/>
+          <w:rFonts w:ascii="Aptos" w:hAnsi="Aptos"/>
+          <w:color w:val="000000" w:themeColor="text1"/>
+          <w:sz w:val="32"/>
+          <w:szCs w:val="32"/>
+        </w:rPr>
+        <w:t>SignupDeviceDetails</w:t>
+      </w:r>
+      <w:proofErr w:type="spellEnd"/>
+      <w:r>
+        <w:rPr>
+          <w:rStyle w:val="s2"/>
+          <w:rFonts w:ascii="Aptos" w:hAnsi="Aptos"/>
+          <w:color w:val="000000" w:themeColor="text1"/>
+          <w:sz w:val="32"/>
+          <w:szCs w:val="32"/>
+        </w:rPr>
+        <w:t>”.</w:t>
       </w:r>
     </w:p>
     <w:p>
@@ -5578,7 +6583,29 @@
           <w:sz w:val="32"/>
           <w:szCs w:val="32"/>
         </w:rPr>
-        <w:t xml:space="preserve">By receiving this request, server will verify the login token and if the user is logged in then process will be </w:t>
+        <w:t xml:space="preserve">By receiving this request, server will verify the login token and if the user is logged in </w:t>
+      </w:r>
+      <w:proofErr w:type="spellStart"/>
+      <w:r>
+        <w:rPr>
+          <w:rStyle w:val="s2"/>
+          <w:rFonts w:ascii="Aptos" w:hAnsi="Aptos"/>
+          <w:color w:val="000000" w:themeColor="text1"/>
+          <w:sz w:val="32"/>
+          <w:szCs w:val="32"/>
+        </w:rPr>
+        <w:t>then</w:t>
+      </w:r>
+      <w:proofErr w:type="spellEnd"/>
+      <w:r>
+        <w:rPr>
+          <w:rStyle w:val="s2"/>
+          <w:rFonts w:ascii="Aptos" w:hAnsi="Aptos"/>
+          <w:color w:val="000000" w:themeColor="text1"/>
+          <w:sz w:val="32"/>
+          <w:szCs w:val="32"/>
+        </w:rPr>
+        <w:t xml:space="preserve"> process will be </w:t>
       </w:r>
       <w:r>
         <w:rPr>
@@ -8353,17 +9380,9 @@
           <w:sz w:val="32"/>
           <w:szCs w:val="32"/>
         </w:rPr>
-        <w:t xml:space="preserve">This node.js project uses Express with Node.js server-side language. There are some more things that are helpful to built this and make it easier. Npm </w:t>
-      </w:r>
-      <w:r>
-        <w:rPr>
-          <w:rFonts w:ascii="Aptos" w:hAnsi="Aptos"/>
-          <w:color w:val="000000" w:themeColor="text1"/>
-          <w:sz w:val="32"/>
-          <w:szCs w:val="32"/>
-        </w:rPr>
-        <w:t>(Node Package Manager) is a package manager for JavaScript, primarily used for managing libraries and dependencies in Node.js projects. It allows developers to install, update, and manage third-party packages or modules, which can be reused in their applications. npm also helps manage scripts and automation tasks, making it easier to set up, configure, and run projects. It comes bundled with Node.js and provides access to a vast registry of open-source packages through the command line.</w:t>
-      </w:r>
+        <w:t xml:space="preserve">This node.js project uses Express with Node.js server-side language. There are some more things that are helpful to </w:t>
+      </w:r>
+      <w:proofErr w:type="spellStart"/>
       <w:r>
         <w:rPr>
           <w:rStyle w:val="SubtleEmphasis"/>
@@ -8374,12 +9393,10 @@
           <w:sz w:val="32"/>
           <w:szCs w:val="32"/>
         </w:rPr>
-        <w:t xml:space="preserve"> The npm packages used in this project is given below…</w:t>
-      </w:r>
-    </w:p>
-    <w:p>
-      <w:pPr>
-        <w:pStyle w:val="NoSpacing"/>
+        <w:t>built</w:t>
+      </w:r>
+      <w:proofErr w:type="spellEnd"/>
+      <w:r>
         <w:rPr>
           <w:rStyle w:val="SubtleEmphasis"/>
           <w:rFonts w:ascii="Aptos" w:hAnsi="Aptos"/>
@@ -8389,6 +9406,42 @@
           <w:sz w:val="32"/>
           <w:szCs w:val="32"/>
         </w:rPr>
+        <w:t xml:space="preserve"> this and make it easier. Npm </w:t>
+      </w:r>
+      <w:r>
+        <w:rPr>
+          <w:rFonts w:ascii="Aptos" w:hAnsi="Aptos"/>
+          <w:color w:val="000000" w:themeColor="text1"/>
+          <w:sz w:val="32"/>
+          <w:szCs w:val="32"/>
+        </w:rPr>
+        <w:t>(Node Package Manager) is a package manager for JavaScript, primarily used for managing libraries and dependencies in Node.js projects. It allows developers to install, update, and manage third-party packages or modules, which can be reused in their applications. npm also helps manage scripts and automation tasks, making it easier to set up, configure, and run projects. It comes bundled with Node.js and provides access to a vast registry of open-source packages through the command line.</w:t>
+      </w:r>
+      <w:r>
+        <w:rPr>
+          <w:rStyle w:val="SubtleEmphasis"/>
+          <w:rFonts w:ascii="Aptos" w:hAnsi="Aptos"/>
+          <w:i w:val="0"/>
+          <w:iCs w:val="0"/>
+          <w:color w:val="000000" w:themeColor="text1"/>
+          <w:sz w:val="32"/>
+          <w:szCs w:val="32"/>
+        </w:rPr>
+        <w:t xml:space="preserve"> The npm packages used in this project is given below…</w:t>
+      </w:r>
+    </w:p>
+    <w:p>
+      <w:pPr>
+        <w:pStyle w:val="NoSpacing"/>
+        <w:rPr>
+          <w:rStyle w:val="SubtleEmphasis"/>
+          <w:rFonts w:ascii="Aptos" w:hAnsi="Aptos"/>
+          <w:i w:val="0"/>
+          <w:iCs w:val="0"/>
+          <w:color w:val="000000" w:themeColor="text1"/>
+          <w:sz w:val="32"/>
+          <w:szCs w:val="32"/>
+        </w:rPr>
       </w:pPr>
     </w:p>
     <w:p>
@@ -8432,6 +9485,7 @@
           <w:szCs w:val="32"/>
         </w:rPr>
       </w:pPr>
+      <w:proofErr w:type="spellStart"/>
       <w:r>
         <w:rPr>
           <w:rStyle w:val="SubtleEmphasis"/>
@@ -8444,6 +9498,7 @@
         </w:rPr>
         <w:t>ejs</w:t>
       </w:r>
+      <w:proofErr w:type="spellEnd"/>
     </w:p>
     <w:p>
       <w:pPr>
@@ -8924,7 +9979,7 @@
                     <pic:cNvPicPr/>
                   </pic:nvPicPr>
                   <pic:blipFill>
-                    <a:blip r:embed="rId11">
+                    <a:blip r:embed="rId12">
                       <a:extLst>
                         <a:ext uri="{28A0092B-C50C-407E-A947-70E740481C1C}">
                           <a14:useLocalDpi xmlns:a14="http://schemas.microsoft.com/office/drawing/2010/main" val="0"/>
@@ -9309,7 +10364,7 @@
                     <pic:cNvPicPr/>
                   </pic:nvPicPr>
                   <pic:blipFill>
-                    <a:blip r:embed="rId12">
+                    <a:blip r:embed="rId13">
                       <a:extLst>
                         <a:ext uri="{28A0092B-C50C-407E-A947-70E740481C1C}">
                           <a14:useLocalDpi xmlns:a14="http://schemas.microsoft.com/office/drawing/2010/main" val="0"/>
@@ -9384,7 +10439,7 @@
         </w:rPr>
         <w:t>The Express philosophy is to provide small, robust tooling for HTTP servers, making it a great solution for single page applications, websites, hybrids, or public HTTP APIs.Express does not force you to use any specific ORM or template engine. With support for over 14 template engines via </w:t>
       </w:r>
-      <w:hyperlink r:id="rId13" w:history="1">
+      <w:hyperlink r:id="rId14" w:history="1">
         <w:r>
           <w:rPr>
             <w:rStyle w:val="Hyperlink"/>
@@ -9524,7 +10579,7 @@
                     <pic:cNvPicPr/>
                   </pic:nvPicPr>
                   <pic:blipFill>
-                    <a:blip r:embed="rId14">
+                    <a:blip r:embed="rId15">
                       <a:extLst>
                         <a:ext uri="{28A0092B-C50C-407E-A947-70E740481C1C}">
                           <a14:useLocalDpi xmlns:a14="http://schemas.microsoft.com/office/drawing/2010/main" val="0"/>
@@ -9724,7 +10779,7 @@
                     <pic:cNvPicPr/>
                   </pic:nvPicPr>
                   <pic:blipFill>
-                    <a:blip r:embed="rId15">
+                    <a:blip r:embed="rId16">
                       <a:extLst>
                         <a:ext uri="{28A0092B-C50C-407E-A947-70E740481C1C}">
                           <a14:useLocalDpi xmlns:a14="http://schemas.microsoft.com/office/drawing/2010/main" val="0"/>
@@ -9917,7 +10972,7 @@
                     <pic:cNvPicPr/>
                   </pic:nvPicPr>
                   <pic:blipFill>
-                    <a:blip r:embed="rId16">
+                    <a:blip r:embed="rId17">
                       <a:extLst>
                         <a:ext uri="{28A0092B-C50C-407E-A947-70E740481C1C}">
                           <a14:useLocalDpi xmlns:a14="http://schemas.microsoft.com/office/drawing/2010/main" val="0"/>
@@ -9967,7 +11022,7 @@
                     <pic:cNvPicPr/>
                   </pic:nvPicPr>
                   <pic:blipFill>
-                    <a:blip r:embed="rId17">
+                    <a:blip r:embed="rId18">
                       <a:extLst>
                         <a:ext uri="{28A0092B-C50C-407E-A947-70E740481C1C}">
                           <a14:useLocalDpi xmlns:a14="http://schemas.microsoft.com/office/drawing/2010/main" val="0"/>
@@ -10017,7 +11072,7 @@
                     <pic:cNvPicPr/>
                   </pic:nvPicPr>
                   <pic:blipFill>
-                    <a:blip r:embed="rId18">
+                    <a:blip r:embed="rId19">
                       <a:extLst>
                         <a:ext uri="{28A0092B-C50C-407E-A947-70E740481C1C}">
                           <a14:useLocalDpi xmlns:a14="http://schemas.microsoft.com/office/drawing/2010/main" val="0"/>
@@ -10244,7 +11299,7 @@
                     <pic:cNvPicPr/>
                   </pic:nvPicPr>
                   <pic:blipFill>
-                    <a:blip r:embed="rId19">
+                    <a:blip r:embed="rId20">
                       <a:extLst>
                         <a:ext uri="{28A0092B-C50C-407E-A947-70E740481C1C}">
                           <a14:useLocalDpi xmlns:a14="http://schemas.microsoft.com/office/drawing/2010/main" val="0"/>
@@ -10633,7 +11688,7 @@
                     <pic:cNvPicPr/>
                   </pic:nvPicPr>
                   <pic:blipFill>
-                    <a:blip r:embed="rId20">
+                    <a:blip r:embed="rId21">
                       <a:extLst>
                         <a:ext uri="{28A0092B-C50C-407E-A947-70E740481C1C}">
                           <a14:useLocalDpi xmlns:a14="http://schemas.microsoft.com/office/drawing/2010/main" val="0"/>
@@ -10683,7 +11738,7 @@
                     <pic:cNvPicPr/>
                   </pic:nvPicPr>
                   <pic:blipFill>
-                    <a:blip r:embed="rId21">
+                    <a:blip r:embed="rId22">
                       <a:extLst>
                         <a:ext uri="{28A0092B-C50C-407E-A947-70E740481C1C}">
                           <a14:useLocalDpi xmlns:a14="http://schemas.microsoft.com/office/drawing/2010/main" val="0"/>
@@ -10842,7 +11897,7 @@
                     <pic:cNvPicPr/>
                   </pic:nvPicPr>
                   <pic:blipFill>
-                    <a:blip r:embed="rId22">
+                    <a:blip r:embed="rId23">
                       <a:extLst>
                         <a:ext uri="{28A0092B-C50C-407E-A947-70E740481C1C}">
                           <a14:useLocalDpi xmlns:a14="http://schemas.microsoft.com/office/drawing/2010/main" val="0"/>
@@ -10892,7 +11947,7 @@
                     <pic:cNvPicPr/>
                   </pic:nvPicPr>
                   <pic:blipFill>
-                    <a:blip r:embed="rId23">
+                    <a:blip r:embed="rId24">
                       <a:extLst>
                         <a:ext uri="{28A0092B-C50C-407E-A947-70E740481C1C}">
                           <a14:useLocalDpi xmlns:a14="http://schemas.microsoft.com/office/drawing/2010/main" val="0"/>
@@ -10920,10 +11975,10 @@
       </w:r>
     </w:p>
     <w:sectPr>
-      <w:headerReference w:type="even" r:id="rId24"/>
-      <w:headerReference w:type="default" r:id="rId25"/>
-      <w:footerReference w:type="default" r:id="rId26"/>
-      <w:headerReference w:type="first" r:id="rId27"/>
+      <w:headerReference w:type="even" r:id="rId25"/>
+      <w:headerReference w:type="default" r:id="rId26"/>
+      <w:footerReference w:type="default" r:id="rId27"/>
+      <w:headerReference w:type="first" r:id="rId28"/>
       <w:pgSz w:w="11906" w:h="16838" w:code="9"/>
       <w:pgMar w:top="1134" w:right="567" w:bottom="567" w:left="1418" w:header="720" w:footer="720" w:gutter="0"/>
       <w:cols w:space="720"/>
@@ -11151,7 +12206,7 @@
           <wp:extent cx="749503" cy="568091"/>
           <wp:effectExtent l="38100" t="19050" r="127000" b="175260"/>
           <wp:wrapNone/>
-          <wp:docPr id="1715542818" name="Picture 7"/>
+          <wp:docPr id="1113754354" name="Picture 7"/>
           <wp:cNvGraphicFramePr>
             <a:graphicFrameLocks xmlns:a="http://schemas.openxmlformats.org/drawingml/2006/main" noChangeAspect="1"/>
           </wp:cNvGraphicFramePr>
@@ -11748,6 +12803,122 @@
     </w:lvl>
   </w:abstractNum>
   <w:abstractNum w:abstractNumId="4" w15:restartNumberingAfterBreak="0">
+    <w:nsid w:val="1C133F89"/>
+    <w:multiLevelType w:val="hybridMultilevel"/>
+    <w:tmpl w:val="57EA1134"/>
+    <w:lvl w:ilvl="0" w:tplc="FD4601B0">
+      <w:start w:val="1"/>
+      <w:numFmt w:val="bullet"/>
+      <w:lvlText w:val=""/>
+      <w:lvlJc w:val="left"/>
+      <w:pPr>
+        <w:ind w:left="720" w:hanging="360"/>
+      </w:pPr>
+      <w:rPr>
+        <w:rFonts w:ascii="Wingdings" w:hAnsi="Wingdings" w:hint="default"/>
+        <w:b w:val="0"/>
+        <w:i w:val="0"/>
+        <w:sz w:val="16"/>
+      </w:rPr>
+    </w:lvl>
+    <w:lvl w:ilvl="1" w:tplc="FFFFFFFF" w:tentative="1">
+      <w:start w:val="1"/>
+      <w:numFmt w:val="bullet"/>
+      <w:lvlText w:val="o"/>
+      <w:lvlJc w:val="left"/>
+      <w:pPr>
+        <w:ind w:left="1440" w:hanging="360"/>
+      </w:pPr>
+      <w:rPr>
+        <w:rFonts w:ascii="Courier New" w:hAnsi="Courier New" w:cs="Courier New" w:hint="default"/>
+      </w:rPr>
+    </w:lvl>
+    <w:lvl w:ilvl="2" w:tplc="FFFFFFFF" w:tentative="1">
+      <w:start w:val="1"/>
+      <w:numFmt w:val="bullet"/>
+      <w:lvlText w:val=""/>
+      <w:lvlJc w:val="left"/>
+      <w:pPr>
+        <w:ind w:left="2160" w:hanging="360"/>
+      </w:pPr>
+      <w:rPr>
+        <w:rFonts w:ascii="Wingdings" w:hAnsi="Wingdings" w:hint="default"/>
+      </w:rPr>
+    </w:lvl>
+    <w:lvl w:ilvl="3" w:tplc="FFFFFFFF" w:tentative="1">
+      <w:start w:val="1"/>
+      <w:numFmt w:val="bullet"/>
+      <w:lvlText w:val=""/>
+      <w:lvlJc w:val="left"/>
+      <w:pPr>
+        <w:ind w:left="2880" w:hanging="360"/>
+      </w:pPr>
+      <w:rPr>
+        <w:rFonts w:ascii="Symbol" w:hAnsi="Symbol" w:hint="default"/>
+      </w:rPr>
+    </w:lvl>
+    <w:lvl w:ilvl="4" w:tplc="FFFFFFFF" w:tentative="1">
+      <w:start w:val="1"/>
+      <w:numFmt w:val="bullet"/>
+      <w:lvlText w:val="o"/>
+      <w:lvlJc w:val="left"/>
+      <w:pPr>
+        <w:ind w:left="3600" w:hanging="360"/>
+      </w:pPr>
+      <w:rPr>
+        <w:rFonts w:ascii="Courier New" w:hAnsi="Courier New" w:cs="Courier New" w:hint="default"/>
+      </w:rPr>
+    </w:lvl>
+    <w:lvl w:ilvl="5" w:tplc="FFFFFFFF" w:tentative="1">
+      <w:start w:val="1"/>
+      <w:numFmt w:val="bullet"/>
+      <w:lvlText w:val=""/>
+      <w:lvlJc w:val="left"/>
+      <w:pPr>
+        <w:ind w:left="4320" w:hanging="360"/>
+      </w:pPr>
+      <w:rPr>
+        <w:rFonts w:ascii="Wingdings" w:hAnsi="Wingdings" w:hint="default"/>
+      </w:rPr>
+    </w:lvl>
+    <w:lvl w:ilvl="6" w:tplc="FFFFFFFF" w:tentative="1">
+      <w:start w:val="1"/>
+      <w:numFmt w:val="bullet"/>
+      <w:lvlText w:val=""/>
+      <w:lvlJc w:val="left"/>
+      <w:pPr>
+        <w:ind w:left="5040" w:hanging="360"/>
+      </w:pPr>
+      <w:rPr>
+        <w:rFonts w:ascii="Symbol" w:hAnsi="Symbol" w:hint="default"/>
+      </w:rPr>
+    </w:lvl>
+    <w:lvl w:ilvl="7" w:tplc="FFFFFFFF" w:tentative="1">
+      <w:start w:val="1"/>
+      <w:numFmt w:val="bullet"/>
+      <w:lvlText w:val="o"/>
+      <w:lvlJc w:val="left"/>
+      <w:pPr>
+        <w:ind w:left="5760" w:hanging="360"/>
+      </w:pPr>
+      <w:rPr>
+        <w:rFonts w:ascii="Courier New" w:hAnsi="Courier New" w:cs="Courier New" w:hint="default"/>
+      </w:rPr>
+    </w:lvl>
+    <w:lvl w:ilvl="8" w:tplc="FFFFFFFF" w:tentative="1">
+      <w:start w:val="1"/>
+      <w:numFmt w:val="bullet"/>
+      <w:lvlText w:val=""/>
+      <w:lvlJc w:val="left"/>
+      <w:pPr>
+        <w:ind w:left="6480" w:hanging="360"/>
+      </w:pPr>
+      <w:rPr>
+        <w:rFonts w:ascii="Wingdings" w:hAnsi="Wingdings" w:hint="default"/>
+      </w:rPr>
+    </w:lvl>
+  </w:abstractNum>
+  <w:abstractNum w:abstractNumId="5" w15:restartNumberingAfterBreak="0">
     <w:nsid w:val="23610508"/>
     <w:multiLevelType w:val="hybridMultilevel"/>
     <w:tmpl w:val="8C842502"/>
@@ -11863,7 +13034,7 @@
       </w:rPr>
     </w:lvl>
   </w:abstractNum>
-  <w:abstractNum w:abstractNumId="5" w15:restartNumberingAfterBreak="0">
+  <w:abstractNum w:abstractNumId="6" w15:restartNumberingAfterBreak="0">
     <w:nsid w:val="23BC2040"/>
     <w:multiLevelType w:val="hybridMultilevel"/>
     <w:tmpl w:val="F00E0852"/>
@@ -11952,7 +13123,7 @@
       </w:pPr>
     </w:lvl>
   </w:abstractNum>
-  <w:abstractNum w:abstractNumId="6" w15:restartNumberingAfterBreak="0">
+  <w:abstractNum w:abstractNumId="7" w15:restartNumberingAfterBreak="0">
     <w:nsid w:val="26D5056F"/>
     <w:multiLevelType w:val="hybridMultilevel"/>
     <w:tmpl w:val="4FCCA97C"/>
@@ -12065,7 +13236,7 @@
       </w:rPr>
     </w:lvl>
   </w:abstractNum>
-  <w:abstractNum w:abstractNumId="7" w15:restartNumberingAfterBreak="0">
+  <w:abstractNum w:abstractNumId="8" w15:restartNumberingAfterBreak="0">
     <w:nsid w:val="2E400337"/>
     <w:multiLevelType w:val="hybridMultilevel"/>
     <w:tmpl w:val="95AEB394"/>
@@ -12181,7 +13352,7 @@
       </w:rPr>
     </w:lvl>
   </w:abstractNum>
-  <w:abstractNum w:abstractNumId="8" w15:restartNumberingAfterBreak="0">
+  <w:abstractNum w:abstractNumId="9" w15:restartNumberingAfterBreak="0">
     <w:nsid w:val="38E27049"/>
     <w:multiLevelType w:val="hybridMultilevel"/>
     <w:tmpl w:val="06AE99EC"/>
@@ -12294,7 +13465,7 @@
       </w:rPr>
     </w:lvl>
   </w:abstractNum>
-  <w:abstractNum w:abstractNumId="9" w15:restartNumberingAfterBreak="0">
+  <w:abstractNum w:abstractNumId="10" w15:restartNumberingAfterBreak="0">
     <w:nsid w:val="3B172C6E"/>
     <w:multiLevelType w:val="hybridMultilevel"/>
     <w:tmpl w:val="2D64ACA4"/>
@@ -12380,7 +13551,7 @@
       </w:pPr>
     </w:lvl>
   </w:abstractNum>
-  <w:abstractNum w:abstractNumId="10" w15:restartNumberingAfterBreak="0">
+  <w:abstractNum w:abstractNumId="11" w15:restartNumberingAfterBreak="0">
     <w:nsid w:val="3B22581B"/>
     <w:multiLevelType w:val="hybridMultilevel"/>
     <w:tmpl w:val="A4FE2B64"/>
@@ -12493,7 +13664,7 @@
       </w:rPr>
     </w:lvl>
   </w:abstractNum>
-  <w:abstractNum w:abstractNumId="11" w15:restartNumberingAfterBreak="0">
+  <w:abstractNum w:abstractNumId="12" w15:restartNumberingAfterBreak="0">
     <w:nsid w:val="41D1437C"/>
     <w:multiLevelType w:val="hybridMultilevel"/>
     <w:tmpl w:val="9780A50E"/>
@@ -12605,7 +13776,7 @@
       </w:rPr>
     </w:lvl>
   </w:abstractNum>
-  <w:abstractNum w:abstractNumId="12" w15:restartNumberingAfterBreak="0">
+  <w:abstractNum w:abstractNumId="13" w15:restartNumberingAfterBreak="0">
     <w:nsid w:val="424A4B80"/>
     <w:multiLevelType w:val="hybridMultilevel"/>
     <w:tmpl w:val="55BEEF7E"/>
@@ -12721,7 +13892,120 @@
       </w:rPr>
     </w:lvl>
   </w:abstractNum>
-  <w:abstractNum w:abstractNumId="13" w15:restartNumberingAfterBreak="0">
+  <w:abstractNum w:abstractNumId="14" w15:restartNumberingAfterBreak="0">
+    <w:nsid w:val="43E3250B"/>
+    <w:multiLevelType w:val="hybridMultilevel"/>
+    <w:tmpl w:val="9B3CF934"/>
+    <w:lvl w:ilvl="0" w:tplc="04090001">
+      <w:start w:val="1"/>
+      <w:numFmt w:val="bullet"/>
+      <w:lvlText w:val=""/>
+      <w:lvlJc w:val="left"/>
+      <w:pPr>
+        <w:ind w:left="720" w:hanging="360"/>
+      </w:pPr>
+      <w:rPr>
+        <w:rFonts w:ascii="Symbol" w:hAnsi="Symbol" w:hint="default"/>
+      </w:rPr>
+    </w:lvl>
+    <w:lvl w:ilvl="1" w:tplc="04090003" w:tentative="1">
+      <w:start w:val="1"/>
+      <w:numFmt w:val="bullet"/>
+      <w:lvlText w:val="o"/>
+      <w:lvlJc w:val="left"/>
+      <w:pPr>
+        <w:ind w:left="1440" w:hanging="360"/>
+      </w:pPr>
+      <w:rPr>
+        <w:rFonts w:ascii="Courier New" w:hAnsi="Courier New" w:cs="Courier New" w:hint="default"/>
+      </w:rPr>
+    </w:lvl>
+    <w:lvl w:ilvl="2" w:tplc="04090005" w:tentative="1">
+      <w:start w:val="1"/>
+      <w:numFmt w:val="bullet"/>
+      <w:lvlText w:val=""/>
+      <w:lvlJc w:val="left"/>
+      <w:pPr>
+        <w:ind w:left="2160" w:hanging="360"/>
+      </w:pPr>
+      <w:rPr>
+        <w:rFonts w:ascii="Wingdings" w:hAnsi="Wingdings" w:hint="default"/>
+      </w:rPr>
+    </w:lvl>
+    <w:lvl w:ilvl="3" w:tplc="04090001" w:tentative="1">
+      <w:start w:val="1"/>
+      <w:numFmt w:val="bullet"/>
+      <w:lvlText w:val=""/>
+      <w:lvlJc w:val="left"/>
+      <w:pPr>
+        <w:ind w:left="2880" w:hanging="360"/>
+      </w:pPr>
+      <w:rPr>
+        <w:rFonts w:ascii="Symbol" w:hAnsi="Symbol" w:hint="default"/>
+      </w:rPr>
+    </w:lvl>
+    <w:lvl w:ilvl="4" w:tplc="04090003" w:tentative="1">
+      <w:start w:val="1"/>
+      <w:numFmt w:val="bullet"/>
+      <w:lvlText w:val="o"/>
+      <w:lvlJc w:val="left"/>
+      <w:pPr>
+        <w:ind w:left="3600" w:hanging="360"/>
+      </w:pPr>
+      <w:rPr>
+        <w:rFonts w:ascii="Courier New" w:hAnsi="Courier New" w:cs="Courier New" w:hint="default"/>
+      </w:rPr>
+    </w:lvl>
+    <w:lvl w:ilvl="5" w:tplc="04090005" w:tentative="1">
+      <w:start w:val="1"/>
+      <w:numFmt w:val="bullet"/>
+      <w:lvlText w:val=""/>
+      <w:lvlJc w:val="left"/>
+      <w:pPr>
+        <w:ind w:left="4320" w:hanging="360"/>
+      </w:pPr>
+      <w:rPr>
+        <w:rFonts w:ascii="Wingdings" w:hAnsi="Wingdings" w:hint="default"/>
+      </w:rPr>
+    </w:lvl>
+    <w:lvl w:ilvl="6" w:tplc="04090001" w:tentative="1">
+      <w:start w:val="1"/>
+      <w:numFmt w:val="bullet"/>
+      <w:lvlText w:val=""/>
+      <w:lvlJc w:val="left"/>
+      <w:pPr>
+        <w:ind w:left="5040" w:hanging="360"/>
+      </w:pPr>
+      <w:rPr>
+        <w:rFonts w:ascii="Symbol" w:hAnsi="Symbol" w:hint="default"/>
+      </w:rPr>
+    </w:lvl>
+    <w:lvl w:ilvl="7" w:tplc="04090003" w:tentative="1">
+      <w:start w:val="1"/>
+      <w:numFmt w:val="bullet"/>
+      <w:lvlText w:val="o"/>
+      <w:lvlJc w:val="left"/>
+      <w:pPr>
+        <w:ind w:left="5760" w:hanging="360"/>
+      </w:pPr>
+      <w:rPr>
+        <w:rFonts w:ascii="Courier New" w:hAnsi="Courier New" w:cs="Courier New" w:hint="default"/>
+      </w:rPr>
+    </w:lvl>
+    <w:lvl w:ilvl="8" w:tplc="04090005" w:tentative="1">
+      <w:start w:val="1"/>
+      <w:numFmt w:val="bullet"/>
+      <w:lvlText w:val=""/>
+      <w:lvlJc w:val="left"/>
+      <w:pPr>
+        <w:ind w:left="6480" w:hanging="360"/>
+      </w:pPr>
+      <w:rPr>
+        <w:rFonts w:ascii="Wingdings" w:hAnsi="Wingdings" w:hint="default"/>
+      </w:rPr>
+    </w:lvl>
+  </w:abstractNum>
+  <w:abstractNum w:abstractNumId="15" w15:restartNumberingAfterBreak="0">
     <w:nsid w:val="474618E7"/>
     <w:multiLevelType w:val="hybridMultilevel"/>
     <w:tmpl w:val="5A04BD46"/>
@@ -12837,7 +14121,7 @@
       </w:rPr>
     </w:lvl>
   </w:abstractNum>
-  <w:abstractNum w:abstractNumId="14" w15:restartNumberingAfterBreak="0">
+  <w:abstractNum w:abstractNumId="16" w15:restartNumberingAfterBreak="0">
     <w:nsid w:val="4A5F67D2"/>
     <w:multiLevelType w:val="hybridMultilevel"/>
     <w:tmpl w:val="A7921228"/>
@@ -12953,7 +14237,7 @@
       </w:rPr>
     </w:lvl>
   </w:abstractNum>
-  <w:abstractNum w:abstractNumId="15" w15:restartNumberingAfterBreak="0">
+  <w:abstractNum w:abstractNumId="17" w15:restartNumberingAfterBreak="0">
     <w:nsid w:val="5186542A"/>
     <w:multiLevelType w:val="hybridMultilevel"/>
     <w:tmpl w:val="1626F27E"/>
@@ -13066,7 +14350,7 @@
       </w:rPr>
     </w:lvl>
   </w:abstractNum>
-  <w:abstractNum w:abstractNumId="16" w15:restartNumberingAfterBreak="0">
+  <w:abstractNum w:abstractNumId="18" w15:restartNumberingAfterBreak="0">
     <w:nsid w:val="52D5067F"/>
     <w:multiLevelType w:val="hybridMultilevel"/>
     <w:tmpl w:val="F13E757A"/>
@@ -13182,7 +14466,7 @@
       </w:rPr>
     </w:lvl>
   </w:abstractNum>
-  <w:abstractNum w:abstractNumId="17" w15:restartNumberingAfterBreak="0">
+  <w:abstractNum w:abstractNumId="19" w15:restartNumberingAfterBreak="0">
     <w:nsid w:val="58A21A1C"/>
     <w:multiLevelType w:val="hybridMultilevel"/>
     <w:tmpl w:val="ED5A44CC"/>
@@ -13298,7 +14582,7 @@
       </w:rPr>
     </w:lvl>
   </w:abstractNum>
-  <w:abstractNum w:abstractNumId="18" w15:restartNumberingAfterBreak="0">
+  <w:abstractNum w:abstractNumId="20" w15:restartNumberingAfterBreak="0">
     <w:nsid w:val="5D72325C"/>
     <w:multiLevelType w:val="hybridMultilevel"/>
     <w:tmpl w:val="8588496C"/>
@@ -13410,7 +14694,7 @@
       </w:rPr>
     </w:lvl>
   </w:abstractNum>
-  <w:abstractNum w:abstractNumId="19" w15:restartNumberingAfterBreak="0">
+  <w:abstractNum w:abstractNumId="21" w15:restartNumberingAfterBreak="0">
     <w:nsid w:val="5EE410ED"/>
     <w:multiLevelType w:val="hybridMultilevel"/>
     <w:tmpl w:val="2530FB5A"/>
@@ -13522,7 +14806,7 @@
       </w:rPr>
     </w:lvl>
   </w:abstractNum>
-  <w:abstractNum w:abstractNumId="20" w15:restartNumberingAfterBreak="0">
+  <w:abstractNum w:abstractNumId="22" w15:restartNumberingAfterBreak="0">
     <w:nsid w:val="66940C65"/>
     <w:multiLevelType w:val="hybridMultilevel"/>
     <w:tmpl w:val="5AA61398"/>
@@ -13638,7 +14922,7 @@
       </w:rPr>
     </w:lvl>
   </w:abstractNum>
-  <w:abstractNum w:abstractNumId="21" w15:restartNumberingAfterBreak="0">
+  <w:abstractNum w:abstractNumId="23" w15:restartNumberingAfterBreak="0">
     <w:nsid w:val="67351E64"/>
     <w:multiLevelType w:val="hybridMultilevel"/>
     <w:tmpl w:val="863E780C"/>
@@ -13751,7 +15035,7 @@
       </w:rPr>
     </w:lvl>
   </w:abstractNum>
-  <w:abstractNum w:abstractNumId="22" w15:restartNumberingAfterBreak="0">
+  <w:abstractNum w:abstractNumId="24" w15:restartNumberingAfterBreak="0">
     <w:nsid w:val="69541822"/>
     <w:multiLevelType w:val="hybridMultilevel"/>
     <w:tmpl w:val="27D8EC52"/>
@@ -13837,7 +15121,7 @@
       </w:pPr>
     </w:lvl>
   </w:abstractNum>
-  <w:abstractNum w:abstractNumId="23" w15:restartNumberingAfterBreak="0">
+  <w:abstractNum w:abstractNumId="25" w15:restartNumberingAfterBreak="0">
     <w:nsid w:val="697A343C"/>
     <w:multiLevelType w:val="hybridMultilevel"/>
     <w:tmpl w:val="5E08F124"/>
@@ -13950,7 +15234,7 @@
       </w:rPr>
     </w:lvl>
   </w:abstractNum>
-  <w:abstractNum w:abstractNumId="24" w15:restartNumberingAfterBreak="0">
+  <w:abstractNum w:abstractNumId="26" w15:restartNumberingAfterBreak="0">
     <w:nsid w:val="71D971CC"/>
     <w:multiLevelType w:val="hybridMultilevel"/>
     <w:tmpl w:val="FB4E8DAA"/>
@@ -14066,7 +15350,7 @@
       </w:rPr>
     </w:lvl>
   </w:abstractNum>
-  <w:abstractNum w:abstractNumId="25" w15:restartNumberingAfterBreak="0">
+  <w:abstractNum w:abstractNumId="27" w15:restartNumberingAfterBreak="0">
     <w:nsid w:val="77901D1D"/>
     <w:multiLevelType w:val="hybridMultilevel"/>
     <w:tmpl w:val="136A06DE"/>
@@ -14182,7 +15466,7 @@
       </w:rPr>
     </w:lvl>
   </w:abstractNum>
-  <w:abstractNum w:abstractNumId="26" w15:restartNumberingAfterBreak="0">
+  <w:abstractNum w:abstractNumId="28" w15:restartNumberingAfterBreak="0">
     <w:nsid w:val="78E673EF"/>
     <w:multiLevelType w:val="hybridMultilevel"/>
     <w:tmpl w:val="FCC6FB5E"/>
@@ -14298,7 +15582,7 @@
       </w:rPr>
     </w:lvl>
   </w:abstractNum>
-  <w:abstractNum w:abstractNumId="27" w15:restartNumberingAfterBreak="0">
+  <w:abstractNum w:abstractNumId="29" w15:restartNumberingAfterBreak="0">
     <w:nsid w:val="79CA09D6"/>
     <w:multiLevelType w:val="hybridMultilevel"/>
     <w:tmpl w:val="8D242802"/>
@@ -14415,88 +15699,94 @@
     </w:lvl>
   </w:abstractNum>
   <w:num w:numId="1" w16cid:durableId="1780105644">
-    <w:abstractNumId w:val="6"/>
+    <w:abstractNumId w:val="7"/>
   </w:num>
   <w:num w:numId="2" w16cid:durableId="382294346">
+    <w:abstractNumId w:val="11"/>
+  </w:num>
+  <w:num w:numId="3" w16cid:durableId="1472668978">
+    <w:abstractNumId w:val="9"/>
+  </w:num>
+  <w:num w:numId="4" w16cid:durableId="844899841">
     <w:abstractNumId w:val="10"/>
   </w:num>
-  <w:num w:numId="3" w16cid:durableId="1472668978">
-    <w:abstractNumId w:val="8"/>
-  </w:num>
-  <w:num w:numId="4" w16cid:durableId="844899841">
-    <w:abstractNumId w:val="9"/>
-  </w:num>
   <w:num w:numId="5" w16cid:durableId="1669360772">
-    <w:abstractNumId w:val="12"/>
+    <w:abstractNumId w:val="13"/>
   </w:num>
   <w:num w:numId="6" w16cid:durableId="837308253">
-    <w:abstractNumId w:val="24"/>
+    <w:abstractNumId w:val="26"/>
   </w:num>
   <w:num w:numId="7" w16cid:durableId="747925947">
-    <w:abstractNumId w:val="14"/>
+    <w:abstractNumId w:val="16"/>
   </w:num>
   <w:num w:numId="8" w16cid:durableId="1462382263">
-    <w:abstractNumId w:val="17"/>
+    <w:abstractNumId w:val="19"/>
   </w:num>
   <w:num w:numId="9" w16cid:durableId="870335993">
-    <w:abstractNumId w:val="4"/>
+    <w:abstractNumId w:val="5"/>
   </w:num>
   <w:num w:numId="10" w16cid:durableId="184709951">
     <w:abstractNumId w:val="0"/>
   </w:num>
   <w:num w:numId="11" w16cid:durableId="1227109989">
-    <w:abstractNumId w:val="25"/>
+    <w:abstractNumId w:val="27"/>
   </w:num>
   <w:num w:numId="12" w16cid:durableId="1925258583">
-    <w:abstractNumId w:val="16"/>
+    <w:abstractNumId w:val="18"/>
   </w:num>
   <w:num w:numId="13" w16cid:durableId="1561599403">
-    <w:abstractNumId w:val="20"/>
+    <w:abstractNumId w:val="22"/>
   </w:num>
   <w:num w:numId="14" w16cid:durableId="43797538">
     <w:abstractNumId w:val="1"/>
   </w:num>
   <w:num w:numId="15" w16cid:durableId="1823429021">
-    <w:abstractNumId w:val="7"/>
+    <w:abstractNumId w:val="8"/>
   </w:num>
   <w:num w:numId="16" w16cid:durableId="822619104">
-    <w:abstractNumId w:val="27"/>
+    <w:abstractNumId w:val="29"/>
   </w:num>
   <w:num w:numId="17" w16cid:durableId="196895105">
-    <w:abstractNumId w:val="23"/>
+    <w:abstractNumId w:val="25"/>
   </w:num>
   <w:num w:numId="18" w16cid:durableId="893926137">
-    <w:abstractNumId w:val="19"/>
+    <w:abstractNumId w:val="21"/>
   </w:num>
   <w:num w:numId="19" w16cid:durableId="958805839">
     <w:abstractNumId w:val="2"/>
   </w:num>
   <w:num w:numId="20" w16cid:durableId="1898126971">
-    <w:abstractNumId w:val="11"/>
+    <w:abstractNumId w:val="12"/>
   </w:num>
   <w:num w:numId="21" w16cid:durableId="1940407455">
-    <w:abstractNumId w:val="18"/>
+    <w:abstractNumId w:val="20"/>
   </w:num>
   <w:num w:numId="22" w16cid:durableId="1864778610">
     <w:abstractNumId w:val="3"/>
   </w:num>
   <w:num w:numId="23" w16cid:durableId="1446385221">
-    <w:abstractNumId w:val="26"/>
+    <w:abstractNumId w:val="28"/>
   </w:num>
   <w:num w:numId="24" w16cid:durableId="287247382">
+    <w:abstractNumId w:val="17"/>
+  </w:num>
+  <w:num w:numId="25" w16cid:durableId="757942959">
+    <w:abstractNumId w:val="24"/>
+  </w:num>
+  <w:num w:numId="26" w16cid:durableId="846332809">
     <w:abstractNumId w:val="15"/>
   </w:num>
-  <w:num w:numId="25" w16cid:durableId="757942959">
-    <w:abstractNumId w:val="22"/>
-  </w:num>
-  <w:num w:numId="26" w16cid:durableId="846332809">
-    <w:abstractNumId w:val="13"/>
-  </w:num>
   <w:num w:numId="27" w16cid:durableId="72701631">
-    <w:abstractNumId w:val="5"/>
+    <w:abstractNumId w:val="6"/>
   </w:num>
   <w:num w:numId="28" w16cid:durableId="1969432727">
-    <w:abstractNumId w:val="21"/>
+    <w:abstractNumId w:val="23"/>
+  </w:num>
+  <w:num w:numId="29" w16cid:durableId="1901821181">
+    <w:abstractNumId w:val="14"/>
+  </w:num>
+  <w:num w:numId="30" w16cid:durableId="421800716">
+    <w:abstractNumId w:val="4"/>
   </w:num>
 </w:numbering>
 </file>
@@ -14993,6 +16283,7 @@
   <w:style w:type="character" w:default="1" w:styleId="DefaultParagraphFont">
     <w:name w:val="Default Paragraph Font"/>
     <w:uiPriority w:val="1"/>
+    <w:semiHidden/>
     <w:unhideWhenUsed/>
   </w:style>
   <w:style w:type="table" w:default="1" w:styleId="TableNormal">
@@ -15294,6 +16585,7 @@
   </w:style>
   <w:style w:type="paragraph" w:styleId="NoSpacing">
     <w:name w:val="No Spacing"/>
+    <w:link w:val="NoSpacingChar"/>
     <w:uiPriority w:val="1"/>
     <w:qFormat/>
     <w:rsid w:val="005622D4"/>
@@ -15372,6 +16664,13 @@
       <w:iCs/>
       <w:color w:val="2F5496" w:themeColor="accent1" w:themeShade="BF"/>
     </w:rPr>
+  </w:style>
+  <w:style w:type="character" w:customStyle="1" w:styleId="NoSpacingChar">
+    <w:name w:val="No Spacing Char"/>
+    <w:basedOn w:val="DefaultParagraphFont"/>
+    <w:link w:val="NoSpacing"/>
+    <w:uiPriority w:val="1"/>
+    <w:rsid w:val="00590158"/>
   </w:style>
 </w:styles>
 </file>

</xml_diff>